<commit_message>
Added the multiple stimuli on the same page
</commit_message>
<xml_diff>
--- a/Help.docx
+++ b/Help.docx
@@ -1,6 +1,6 @@
 
 <file path=word/document.xml><?xml version="1.0" encoding="utf-8"?>
-<w:document xmlns:wpc="http://schemas.microsoft.com/office/word/2010/wordprocessingCanvas" xmlns:cx="http://schemas.microsoft.com/office/drawing/2014/chartex" xmlns:mc="http://schemas.openxmlformats.org/markup-compatibility/2006" xmlns:o="urn:schemas-microsoft-com:office:office" xmlns:r="http://schemas.openxmlformats.org/officeDocument/2006/relationships" xmlns:m="http://schemas.openxmlformats.org/officeDocument/2006/math" xmlns:v="urn:schemas-microsoft-com:vml" xmlns:wp14="http://schemas.microsoft.com/office/word/2010/wordprocessingDrawing" xmlns:wp="http://schemas.openxmlformats.org/drawingml/2006/wordprocessingDrawing" xmlns:w10="urn:schemas-microsoft-com:office:word" xmlns:w="http://schemas.openxmlformats.org/wordprocessingml/2006/main" xmlns:w14="http://schemas.microsoft.com/office/word/2010/wordml" xmlns:w15="http://schemas.microsoft.com/office/word/2012/wordml" xmlns:w16se="http://schemas.microsoft.com/office/word/2015/wordml/symex" xmlns:wpg="http://schemas.microsoft.com/office/word/2010/wordprocessingGroup" xmlns:wpi="http://schemas.microsoft.com/office/word/2010/wordprocessingInk" xmlns:wne="http://schemas.microsoft.com/office/word/2006/wordml" xmlns:wps="http://schemas.microsoft.com/office/word/2010/wordprocessingShape" mc:Ignorable="w14 w15 w16se wp14">
+<w:document xmlns:wpc="http://schemas.microsoft.com/office/word/2010/wordprocessingCanvas" xmlns:cx="http://schemas.microsoft.com/office/drawing/2014/chartex" xmlns:cx1="http://schemas.microsoft.com/office/drawing/2015/9/8/chartex" xmlns:mc="http://schemas.openxmlformats.org/markup-compatibility/2006" xmlns:o="urn:schemas-microsoft-com:office:office" xmlns:r="http://schemas.openxmlformats.org/officeDocument/2006/relationships" xmlns:m="http://schemas.openxmlformats.org/officeDocument/2006/math" xmlns:v="urn:schemas-microsoft-com:vml" xmlns:wp14="http://schemas.microsoft.com/office/word/2010/wordprocessingDrawing" xmlns:wp="http://schemas.openxmlformats.org/drawingml/2006/wordprocessingDrawing" xmlns:w10="urn:schemas-microsoft-com:office:word" xmlns:w="http://schemas.openxmlformats.org/wordprocessingml/2006/main" xmlns:w14="http://schemas.microsoft.com/office/word/2010/wordml" xmlns:w15="http://schemas.microsoft.com/office/word/2012/wordml" xmlns:w16se="http://schemas.microsoft.com/office/word/2015/wordml/symex" xmlns:wpg="http://schemas.microsoft.com/office/word/2010/wordprocessingGroup" xmlns:wpi="http://schemas.microsoft.com/office/word/2010/wordprocessingInk" xmlns:wne="http://schemas.microsoft.com/office/word/2006/wordml" xmlns:wps="http://schemas.microsoft.com/office/word/2010/wordprocessingShape" mc:Ignorable="w14 w15 w16se wp14">
   <w:body>
     <w:p>
       <w:pPr>
@@ -28,8 +28,16 @@
         <w:rPr>
           <w:lang w:val="en-US"/>
         </w:rPr>
-        <w:t>Reza Bonyadi* and Maryam Ziaei</w:t>
-      </w:r>
+        <w:t xml:space="preserve">Reza Bonyadi* and Maryam </w:t>
+      </w:r>
+      <w:proofErr w:type="spellStart"/>
+      <w:r>
+        <w:rPr>
+          <w:lang w:val="en-US"/>
+        </w:rPr>
+        <w:t>Ziaei</w:t>
+      </w:r>
+      <w:proofErr w:type="spellEnd"/>
     </w:p>
     <w:p>
       <w:pPr>
@@ -151,7 +159,21 @@
         <w:rPr>
           <w:lang w:val="en-US"/>
         </w:rPr>
-        <w:t>This program simplifies the psychtoolbox by placing a wrapper around this toolbox</w:t>
+        <w:t xml:space="preserve">This program simplifies the </w:t>
+      </w:r>
+      <w:proofErr w:type="spellStart"/>
+      <w:r>
+        <w:rPr>
+          <w:lang w:val="en-US"/>
+        </w:rPr>
+        <w:t>psychtoolbox</w:t>
+      </w:r>
+      <w:proofErr w:type="spellEnd"/>
+      <w:r>
+        <w:rPr>
+          <w:lang w:val="en-US"/>
+        </w:rPr>
+        <w:t xml:space="preserve"> by placing a wrapper around this toolbox</w:t>
       </w:r>
       <w:r>
         <w:rPr>
@@ -223,7 +245,21 @@
         <w:rPr>
           <w:lang w:val="en-US"/>
         </w:rPr>
-        <w:t xml:space="preserve"> placed in the “RunOperationsFiles”</w:t>
+        <w:t xml:space="preserve"> placed in the “</w:t>
+      </w:r>
+      <w:proofErr w:type="spellStart"/>
+      <w:r>
+        <w:rPr>
+          <w:lang w:val="en-US"/>
+        </w:rPr>
+        <w:t>RunOperationsFiles</w:t>
+      </w:r>
+      <w:proofErr w:type="spellEnd"/>
+      <w:r>
+        <w:rPr>
+          <w:lang w:val="en-US"/>
+        </w:rPr>
+        <w:t>”</w:t>
       </w:r>
       <w:r>
         <w:rPr>
@@ -247,8 +283,16 @@
         <w:rPr>
           <w:lang w:val="en-US"/>
         </w:rPr>
-        <w:t>a Run</w:t>
-      </w:r>
+        <w:t xml:space="preserve">a </w:t>
+      </w:r>
+      <w:proofErr w:type="spellStart"/>
+      <w:r>
+        <w:rPr>
+          <w:lang w:val="en-US"/>
+        </w:rPr>
+        <w:t>Run</w:t>
+      </w:r>
+      <w:proofErr w:type="gramStart"/>
       <w:r>
         <w:rPr>
           <w:lang w:val="en-US"/>
@@ -259,7 +303,15 @@
         <w:rPr>
           <w:lang w:val="en-US"/>
         </w:rPr>
-        <w:t>.mat file as well.</w:t>
+        <w:t>.mat</w:t>
+      </w:r>
+      <w:proofErr w:type="spellEnd"/>
+      <w:proofErr w:type="gramEnd"/>
+      <w:r>
+        <w:rPr>
+          <w:lang w:val="en-US"/>
+        </w:rPr>
+        <w:t xml:space="preserve"> file as well.</w:t>
       </w:r>
     </w:p>
     <w:p>
@@ -288,6 +340,7 @@
         </w:rPr>
         <w:t>Run the file “</w:t>
       </w:r>
+      <w:proofErr w:type="spellStart"/>
       <w:r>
         <w:rPr>
           <w:lang w:val="en-US"/>
@@ -298,7 +351,14 @@
         <w:rPr>
           <w:lang w:val="en-US"/>
         </w:rPr>
-        <w:t>.m”.</w:t>
+        <w:t>.m</w:t>
+      </w:r>
+      <w:proofErr w:type="spellEnd"/>
+      <w:r>
+        <w:rPr>
+          <w:lang w:val="en-US"/>
+        </w:rPr>
+        <w:t>”.</w:t>
       </w:r>
     </w:p>
     <w:p>
@@ -310,7 +370,7 @@
       <w:r>
         <w:rPr>
           <w:noProof/>
-          <w:lang w:val="en-US"/>
+          <w:lang w:eastAsia="en-AU"/>
         </w:rPr>
         <w:drawing>
           <wp:inline distT="0" distB="0" distL="0" distR="0" wp14:anchorId="18C7D0A0" wp14:editId="137464A9">
@@ -449,7 +509,21 @@
         <w:rPr>
           <w:lang w:val="en-US"/>
         </w:rPr>
-        <w:t xml:space="preserve"> files placed in the “RunOperationsFiles”.</w:t>
+        <w:t xml:space="preserve"> files placed in the “</w:t>
+      </w:r>
+      <w:proofErr w:type="spellStart"/>
+      <w:r>
+        <w:rPr>
+          <w:lang w:val="en-US"/>
+        </w:rPr>
+        <w:t>RunOperationsFiles</w:t>
+      </w:r>
+      <w:proofErr w:type="spellEnd"/>
+      <w:r>
+        <w:rPr>
+          <w:lang w:val="en-US"/>
+        </w:rPr>
+        <w:t>”.</w:t>
       </w:r>
       <w:r>
         <w:rPr>
@@ -491,7 +565,21 @@
         <w:rPr>
           <w:lang w:val="en-US"/>
         </w:rPr>
-        <w:t xml:space="preserve"> if they are pressed by the participant during any “keyAndTime” operation</w:t>
+        <w:t xml:space="preserve"> if they are pressed by the participant during any “</w:t>
+      </w:r>
+      <w:proofErr w:type="spellStart"/>
+      <w:r>
+        <w:rPr>
+          <w:lang w:val="en-US"/>
+        </w:rPr>
+        <w:t>keyAndTime</w:t>
+      </w:r>
+      <w:proofErr w:type="spellEnd"/>
+      <w:r>
+        <w:rPr>
+          <w:lang w:val="en-US"/>
+        </w:rPr>
+        <w:t>” operation</w:t>
       </w:r>
       <w:r>
         <w:rPr>
@@ -528,7 +616,21 @@
         <w:rPr>
           <w:lang w:val="en-US"/>
         </w:rPr>
-        <w:t>Press and hold “o” to stop the experiment. All results are still saved. Press and hold “Esc” to skip the current run. These two do not work during a “waitForKey” operation.</w:t>
+        <w:t>Press and hold “o” to stop the experiment. All results are still saved. Press and hold “Esc” to skip the current run. These two do not work during a “</w:t>
+      </w:r>
+      <w:proofErr w:type="spellStart"/>
+      <w:r>
+        <w:rPr>
+          <w:lang w:val="en-US"/>
+        </w:rPr>
+        <w:t>waitForKey</w:t>
+      </w:r>
+      <w:proofErr w:type="spellEnd"/>
+      <w:r>
+        <w:rPr>
+          <w:lang w:val="en-US"/>
+        </w:rPr>
+        <w:t>” operation.</w:t>
       </w:r>
     </w:p>
     <w:p>
@@ -568,7 +670,21 @@
         <w:rPr>
           <w:lang w:val="en-US"/>
         </w:rPr>
-        <w:t>The program reads the operations from each line of the csv files placed in the “RunOperationsFiles”</w:t>
+        <w:t>The program reads the operations from each line of the csv files placed in the “</w:t>
+      </w:r>
+      <w:proofErr w:type="spellStart"/>
+      <w:r>
+        <w:rPr>
+          <w:lang w:val="en-US"/>
+        </w:rPr>
+        <w:t>RunOperationsFiles</w:t>
+      </w:r>
+      <w:proofErr w:type="spellEnd"/>
+      <w:r>
+        <w:rPr>
+          <w:lang w:val="en-US"/>
+        </w:rPr>
+        <w:t>”</w:t>
       </w:r>
       <w:r>
         <w:rPr>
@@ -689,7 +805,21 @@
         <w:rPr>
           <w:lang w:val="en-US"/>
         </w:rPr>
-        <w:t xml:space="preserve"> (so called “ImageShow” operation)</w:t>
+        <w:t xml:space="preserve"> (so called “</w:t>
+      </w:r>
+      <w:proofErr w:type="spellStart"/>
+      <w:r>
+        <w:rPr>
+          <w:lang w:val="en-US"/>
+        </w:rPr>
+        <w:t>ImageShow</w:t>
+      </w:r>
+      <w:proofErr w:type="spellEnd"/>
+      <w:r>
+        <w:rPr>
+          <w:lang w:val="en-US"/>
+        </w:rPr>
+        <w:t>” operation)</w:t>
       </w:r>
       <w:r>
         <w:rPr>
@@ -705,12 +835,14 @@
           <w:lang w:val="en-US"/>
         </w:rPr>
       </w:pPr>
+      <w:proofErr w:type="spellStart"/>
       <w:r>
         <w:rPr>
           <w:lang w:val="en-US"/>
         </w:rPr>
         <w:t>ImageShow</w:t>
       </w:r>
+      <w:proofErr w:type="spellEnd"/>
       <w:r>
         <w:rPr>
           <w:lang w:val="en-US"/>
@@ -742,7 +874,21 @@
         <w:rPr>
           <w:lang w:val="en-US"/>
         </w:rPr>
-        <w:t xml:space="preserve"> must be “ImageShow” for showing images or text. The second </w:t>
+        <w:t xml:space="preserve"> must be “</w:t>
+      </w:r>
+      <w:proofErr w:type="spellStart"/>
+      <w:r>
+        <w:rPr>
+          <w:lang w:val="en-US"/>
+        </w:rPr>
+        <w:t>ImageShow</w:t>
+      </w:r>
+      <w:proofErr w:type="spellEnd"/>
+      <w:r>
+        <w:rPr>
+          <w:lang w:val="en-US"/>
+        </w:rPr>
+        <w:t xml:space="preserve">” for showing images or text. The second </w:t>
       </w:r>
       <w:r>
         <w:rPr>
@@ -756,6 +902,7 @@
         </w:rPr>
         <w:t xml:space="preserve"> can be </w:t>
       </w:r>
+      <w:proofErr w:type="spellStart"/>
       <w:r>
         <w:rPr>
           <w:rFonts w:ascii="Calibri" w:eastAsia="Times New Roman" w:hAnsi="Calibri" w:cs="Calibri"/>
@@ -764,6 +911,7 @@
         </w:rPr>
         <w:t>waitForKey</w:t>
       </w:r>
+      <w:proofErr w:type="spellEnd"/>
       <w:r>
         <w:rPr>
           <w:rFonts w:ascii="Calibri" w:eastAsia="Times New Roman" w:hAnsi="Calibri" w:cs="Calibri"/>
@@ -772,6 +920,7 @@
         </w:rPr>
         <w:t xml:space="preserve">, </w:t>
       </w:r>
+      <w:proofErr w:type="spellStart"/>
       <w:r>
         <w:rPr>
           <w:rFonts w:ascii="Calibri" w:eastAsia="Times New Roman" w:hAnsi="Calibri" w:cs="Calibri"/>
@@ -780,6 +929,7 @@
         </w:rPr>
         <w:t>givenTime</w:t>
       </w:r>
+      <w:proofErr w:type="spellEnd"/>
       <w:r>
         <w:rPr>
           <w:rFonts w:ascii="Calibri" w:eastAsia="Times New Roman" w:hAnsi="Calibri" w:cs="Calibri"/>
@@ -788,6 +938,7 @@
         </w:rPr>
         <w:t xml:space="preserve">, or </w:t>
       </w:r>
+      <w:proofErr w:type="spellStart"/>
       <w:r>
         <w:rPr>
           <w:rFonts w:ascii="Calibri" w:eastAsia="Times New Roman" w:hAnsi="Calibri" w:cs="Calibri"/>
@@ -796,6 +947,7 @@
         </w:rPr>
         <w:t>keyAndTime</w:t>
       </w:r>
+      <w:proofErr w:type="spellEnd"/>
       <w:r>
         <w:rPr>
           <w:rFonts w:ascii="Calibri" w:eastAsia="Times New Roman" w:hAnsi="Calibri" w:cs="Calibri"/>
@@ -818,6 +970,7 @@
           <w:lang w:val="en-US"/>
         </w:rPr>
       </w:pPr>
+      <w:proofErr w:type="spellStart"/>
       <w:r>
         <w:rPr>
           <w:rFonts w:ascii="Calibri" w:eastAsia="Times New Roman" w:hAnsi="Calibri" w:cs="Calibri"/>
@@ -826,7 +979,18 @@
           <w:color w:val="000000"/>
           <w:lang w:val="en-US"/>
         </w:rPr>
-        <w:t>waitForKey:</w:t>
+        <w:t>waitForKey</w:t>
+      </w:r>
+      <w:proofErr w:type="spellEnd"/>
+      <w:r>
+        <w:rPr>
+          <w:rFonts w:ascii="Calibri" w:eastAsia="Times New Roman" w:hAnsi="Calibri" w:cs="Calibri"/>
+          <w:b/>
+          <w:bCs/>
+          <w:color w:val="000000"/>
+          <w:lang w:val="en-US"/>
+        </w:rPr>
+        <w:t>:</w:t>
       </w:r>
       <w:r>
         <w:rPr>
@@ -866,6 +1030,7 @@
           <w:lang w:val="en-US"/>
         </w:rPr>
       </w:pPr>
+      <w:proofErr w:type="spellStart"/>
       <w:r>
         <w:rPr>
           <w:rFonts w:ascii="Calibri" w:eastAsia="Times New Roman" w:hAnsi="Calibri" w:cs="Calibri"/>
@@ -876,6 +1041,7 @@
         </w:rPr>
         <w:t>givenTime</w:t>
       </w:r>
+      <w:proofErr w:type="spellEnd"/>
       <w:r>
         <w:rPr>
           <w:rFonts w:ascii="Calibri" w:eastAsia="Times New Roman" w:hAnsi="Calibri" w:cs="Calibri"/>
@@ -940,6 +1106,7 @@
           <w:lang w:val="en-US"/>
         </w:rPr>
       </w:pPr>
+      <w:proofErr w:type="spellStart"/>
       <w:r>
         <w:rPr>
           <w:rFonts w:ascii="Calibri" w:eastAsia="Times New Roman" w:hAnsi="Calibri" w:cs="Calibri"/>
@@ -950,6 +1117,7 @@
         </w:rPr>
         <w:t>keyAndTime</w:t>
       </w:r>
+      <w:proofErr w:type="spellEnd"/>
       <w:r>
         <w:rPr>
           <w:rFonts w:ascii="Calibri" w:eastAsia="Times New Roman" w:hAnsi="Calibri" w:cs="Calibri"/>
@@ -1036,7 +1204,25 @@
           <w:color w:val="000000"/>
           <w:lang w:val="en-US"/>
         </w:rPr>
-        <w:t xml:space="preserve"> The stimuli remains on the screen for that given time.</w:t>
+        <w:t xml:space="preserve"> The stimuli </w:t>
+      </w:r>
+      <w:proofErr w:type="gramStart"/>
+      <w:r>
+        <w:rPr>
+          <w:rFonts w:ascii="Calibri" w:eastAsia="Times New Roman" w:hAnsi="Calibri" w:cs="Calibri"/>
+          <w:color w:val="000000"/>
+          <w:lang w:val="en-US"/>
+        </w:rPr>
+        <w:t>remains</w:t>
+      </w:r>
+      <w:proofErr w:type="gramEnd"/>
+      <w:r>
+        <w:rPr>
+          <w:rFonts w:ascii="Calibri" w:eastAsia="Times New Roman" w:hAnsi="Calibri" w:cs="Calibri"/>
+          <w:color w:val="000000"/>
+          <w:lang w:val="en-US"/>
+        </w:rPr>
+        <w:t xml:space="preserve"> on the screen for that given time.</w:t>
       </w:r>
     </w:p>
     <w:p>
@@ -1054,6 +1240,7 @@
           <w:lang w:val="en-US"/>
         </w:rPr>
       </w:pPr>
+      <w:proofErr w:type="spellStart"/>
       <w:r>
         <w:rPr>
           <w:rFonts w:ascii="Calibri" w:eastAsia="Times New Roman" w:hAnsi="Calibri" w:cs="Calibri"/>
@@ -1062,15 +1249,62 @@
           <w:color w:val="000000"/>
           <w:lang w:val="en-US"/>
         </w:rPr>
-        <w:t xml:space="preserve">keyAndTimePass: </w:t>
-      </w:r>
-      <w:r>
-        <w:rPr>
-          <w:rFonts w:ascii="Calibri" w:eastAsia="Times New Roman" w:hAnsi="Calibri" w:cs="Calibri"/>
-          <w:color w:val="000000"/>
-          <w:lang w:val="en-US"/>
-        </w:rPr>
-        <w:t>exactly the same as “keyAndTime” but the next stimuli is presented when the first viable key was pressed.</w:t>
+        <w:t>keyAndTimePass</w:t>
+      </w:r>
+      <w:proofErr w:type="spellEnd"/>
+      <w:r>
+        <w:rPr>
+          <w:rFonts w:ascii="Calibri" w:eastAsia="Times New Roman" w:hAnsi="Calibri" w:cs="Calibri"/>
+          <w:b/>
+          <w:bCs/>
+          <w:color w:val="000000"/>
+          <w:lang w:val="en-US"/>
+        </w:rPr>
+        <w:t xml:space="preserve">: </w:t>
+      </w:r>
+      <w:r>
+        <w:rPr>
+          <w:rFonts w:ascii="Calibri" w:eastAsia="Times New Roman" w:hAnsi="Calibri" w:cs="Calibri"/>
+          <w:color w:val="000000"/>
+          <w:lang w:val="en-US"/>
+        </w:rPr>
+        <w:t>exactly the same as “</w:t>
+      </w:r>
+      <w:proofErr w:type="spellStart"/>
+      <w:r>
+        <w:rPr>
+          <w:rFonts w:ascii="Calibri" w:eastAsia="Times New Roman" w:hAnsi="Calibri" w:cs="Calibri"/>
+          <w:color w:val="000000"/>
+          <w:lang w:val="en-US"/>
+        </w:rPr>
+        <w:t>keyAndTime</w:t>
+      </w:r>
+      <w:proofErr w:type="spellEnd"/>
+      <w:r>
+        <w:rPr>
+          <w:rFonts w:ascii="Calibri" w:eastAsia="Times New Roman" w:hAnsi="Calibri" w:cs="Calibri"/>
+          <w:color w:val="000000"/>
+          <w:lang w:val="en-US"/>
+        </w:rPr>
+        <w:t xml:space="preserve">” but the next stimuli </w:t>
+      </w:r>
+      <w:proofErr w:type="gramStart"/>
+      <w:r>
+        <w:rPr>
+          <w:rFonts w:ascii="Calibri" w:eastAsia="Times New Roman" w:hAnsi="Calibri" w:cs="Calibri"/>
+          <w:color w:val="000000"/>
+          <w:lang w:val="en-US"/>
+        </w:rPr>
+        <w:t>is</w:t>
+      </w:r>
+      <w:proofErr w:type="gramEnd"/>
+      <w:r>
+        <w:rPr>
+          <w:rFonts w:ascii="Calibri" w:eastAsia="Times New Roman" w:hAnsi="Calibri" w:cs="Calibri"/>
+          <w:color w:val="000000"/>
+          <w:lang w:val="en-US"/>
+        </w:rPr>
+        <w:t xml:space="preserve"> presented when the first viable key was pressed.</w:t>
       </w:r>
     </w:p>
     <w:p>
@@ -1129,8 +1363,16 @@
         <w:rPr>
           <w:lang w:val="en-US"/>
         </w:rPr>
-        <w:t>) or the “justText</w:t>
-      </w:r>
+        <w:t>) or the “</w:t>
+      </w:r>
+      <w:proofErr w:type="spellStart"/>
+      <w:r>
+        <w:rPr>
+          <w:lang w:val="en-US"/>
+        </w:rPr>
+        <w:t>justText</w:t>
+      </w:r>
+      <w:proofErr w:type="spellEnd"/>
       <w:r>
         <w:rPr>
           <w:lang w:val="en-US"/>
@@ -1207,6 +1449,7 @@
           <w:lang w:val="en-US"/>
         </w:rPr>
       </w:pPr>
+      <w:proofErr w:type="spellStart"/>
       <w:r>
         <w:rPr>
           <w:rFonts w:ascii="Calibri" w:eastAsia="Times New Roman" w:hAnsi="Calibri" w:cs="Calibri"/>
@@ -1215,7 +1458,18 @@
           <w:color w:val="000000"/>
           <w:lang w:val="en-US"/>
         </w:rPr>
-        <w:t xml:space="preserve">justText: </w:t>
+        <w:t>justText</w:t>
+      </w:r>
+      <w:proofErr w:type="spellEnd"/>
+      <w:r>
+        <w:rPr>
+          <w:rFonts w:ascii="Calibri" w:eastAsia="Times New Roman" w:hAnsi="Calibri" w:cs="Calibri"/>
+          <w:b/>
+          <w:bCs/>
+          <w:color w:val="000000"/>
+          <w:lang w:val="en-US"/>
+        </w:rPr>
+        <w:t xml:space="preserve">: </w:t>
       </w:r>
       <w:r>
         <w:rPr>
@@ -1282,6 +1536,7 @@
         </w:rPr>
         <w:t>“</w:t>
       </w:r>
+      <w:proofErr w:type="spellStart"/>
       <w:r>
         <w:rPr>
           <w:rFonts w:ascii="Calibri" w:eastAsia="Times New Roman" w:hAnsi="Calibri" w:cs="Calibri"/>
@@ -1290,6 +1545,7 @@
         </w:rPr>
         <w:t>justText</w:t>
       </w:r>
+      <w:proofErr w:type="spellEnd"/>
       <w:r>
         <w:rPr>
           <w:rFonts w:ascii="Calibri" w:eastAsia="Times New Roman" w:hAnsi="Calibri" w:cs="Calibri"/>
@@ -1354,22 +1610,314 @@
         </w:rPr>
         <w:t>.</w:t>
       </w:r>
-    </w:p>
-    <w:p>
-      <w:pPr>
-        <w:rPr>
-          <w:rFonts w:ascii="Calibri" w:eastAsia="Times New Roman" w:hAnsi="Calibri" w:cs="Calibri"/>
-          <w:color w:val="000000"/>
-          <w:lang w:val="en-US"/>
-        </w:rPr>
-      </w:pPr>
-      <w:r>
-        <w:rPr>
-          <w:rFonts w:ascii="Calibri" w:eastAsia="Times New Roman" w:hAnsi="Calibri" w:cs="Calibri"/>
-          <w:color w:val="000000"/>
-          <w:lang w:val="en-US"/>
-        </w:rPr>
-        <w:t xml:space="preserve">The sixth </w:t>
+      <w:r>
+        <w:rPr>
+          <w:rFonts w:ascii="Calibri" w:eastAsia="Times New Roman" w:hAnsi="Calibri" w:cs="Calibri"/>
+          <w:color w:val="000000"/>
+          <w:lang w:val="en-US"/>
+        </w:rPr>
+        <w:t xml:space="preserve"> In addition, you may have multiple stimuli on the same page in different locations. Just separate them by “;”. For example, </w:t>
+      </w:r>
+      <w:proofErr w:type="gramStart"/>
+      <w:r>
+        <w:rPr>
+          <w:rFonts w:ascii="Calibri" w:eastAsia="Times New Roman" w:hAnsi="Calibri" w:cs="Calibri"/>
+          <w:color w:val="000000"/>
+          <w:lang w:val="en-US"/>
+        </w:rPr>
+        <w:t>You</w:t>
+      </w:r>
+      <w:proofErr w:type="gramEnd"/>
+      <w:r>
+        <w:rPr>
+          <w:rFonts w:ascii="Calibri" w:eastAsia="Times New Roman" w:hAnsi="Calibri" w:cs="Calibri"/>
+          <w:color w:val="000000"/>
+          <w:lang w:val="en-US"/>
+        </w:rPr>
+        <w:t xml:space="preserve"> may have:</w:t>
+      </w:r>
+    </w:p>
+    <w:tbl>
+      <w:tblPr>
+        <w:tblStyle w:val="TableGrid"/>
+        <w:tblW w:w="8748" w:type="dxa"/>
+        <w:jc w:val="center"/>
+        <w:tblLook w:val="04A0" w:firstRow="1" w:lastRow="0" w:firstColumn="1" w:lastColumn="0" w:noHBand="0" w:noVBand="1"/>
+      </w:tblPr>
+      <w:tblGrid>
+        <w:gridCol w:w="1256"/>
+        <w:gridCol w:w="1138"/>
+        <w:gridCol w:w="913"/>
+        <w:gridCol w:w="1927"/>
+        <w:gridCol w:w="1474"/>
+        <w:gridCol w:w="894"/>
+        <w:gridCol w:w="382"/>
+        <w:gridCol w:w="382"/>
+        <w:gridCol w:w="382"/>
+      </w:tblGrid>
+      <w:tr>
+        <w:trPr>
+          <w:jc w:val="center"/>
+        </w:trPr>
+        <w:tc>
+          <w:tcPr>
+            <w:tcW w:w="1256" w:type="dxa"/>
+          </w:tcPr>
+          <w:p>
+            <w:pPr>
+              <w:rPr>
+                <w:rFonts w:ascii="Calibri" w:eastAsia="Times New Roman" w:hAnsi="Calibri" w:cs="Calibri"/>
+                <w:color w:val="000000"/>
+                <w:lang w:val="en-US"/>
+              </w:rPr>
+            </w:pPr>
+            <w:proofErr w:type="spellStart"/>
+            <w:r>
+              <w:rPr>
+                <w:rFonts w:ascii="Calibri" w:eastAsia="Times New Roman" w:hAnsi="Calibri" w:cs="Calibri"/>
+                <w:color w:val="000000"/>
+                <w:lang w:val="en-US"/>
+              </w:rPr>
+              <w:t>ImageShow</w:t>
+            </w:r>
+            <w:proofErr w:type="spellEnd"/>
+          </w:p>
+        </w:tc>
+        <w:tc>
+          <w:tcPr>
+            <w:tcW w:w="1138" w:type="dxa"/>
+          </w:tcPr>
+          <w:p>
+            <w:pPr>
+              <w:rPr>
+                <w:rFonts w:ascii="Calibri" w:eastAsia="Times New Roman" w:hAnsi="Calibri" w:cs="Calibri"/>
+                <w:color w:val="000000"/>
+                <w:lang w:val="en-US"/>
+              </w:rPr>
+            </w:pPr>
+            <w:proofErr w:type="spellStart"/>
+            <w:r>
+              <w:rPr>
+                <w:rFonts w:ascii="Calibri" w:eastAsia="Times New Roman" w:hAnsi="Calibri" w:cs="Calibri"/>
+                <w:color w:val="000000"/>
+                <w:lang w:val="en-US"/>
+              </w:rPr>
+              <w:t>givenTime</w:t>
+            </w:r>
+            <w:proofErr w:type="spellEnd"/>
+          </w:p>
+        </w:tc>
+        <w:tc>
+          <w:tcPr>
+            <w:tcW w:w="913" w:type="dxa"/>
+          </w:tcPr>
+          <w:p>
+            <w:pPr>
+              <w:rPr>
+                <w:rFonts w:ascii="Calibri" w:eastAsia="Times New Roman" w:hAnsi="Calibri" w:cs="Calibri"/>
+                <w:color w:val="000000"/>
+                <w:lang w:val="en-US"/>
+              </w:rPr>
+            </w:pPr>
+            <w:r>
+              <w:rPr>
+                <w:rFonts w:ascii="Calibri" w:eastAsia="Times New Roman" w:hAnsi="Calibri" w:cs="Calibri"/>
+                <w:color w:val="000000"/>
+                <w:lang w:val="en-US"/>
+              </w:rPr>
+              <w:t>2</w:t>
+            </w:r>
+          </w:p>
+        </w:tc>
+        <w:tc>
+          <w:tcPr>
+            <w:tcW w:w="1927" w:type="dxa"/>
+          </w:tcPr>
+          <w:p>
+            <w:pPr>
+              <w:rPr>
+                <w:rFonts w:ascii="Calibri" w:eastAsia="Times New Roman" w:hAnsi="Calibri" w:cs="Calibri"/>
+                <w:color w:val="000000"/>
+                <w:lang w:val="en-US"/>
+              </w:rPr>
+            </w:pPr>
+            <w:r>
+              <w:rPr>
+                <w:rFonts w:ascii="Calibri" w:eastAsia="Times New Roman" w:hAnsi="Calibri" w:cs="Calibri"/>
+                <w:color w:val="000000"/>
+                <w:lang w:val="en-US"/>
+              </w:rPr>
+              <w:t>Figure\;justText-10</w:t>
+            </w:r>
+          </w:p>
+        </w:tc>
+        <w:tc>
+          <w:tcPr>
+            <w:tcW w:w="1474" w:type="dxa"/>
+          </w:tcPr>
+          <w:p>
+            <w:pPr>
+              <w:rPr>
+                <w:rFonts w:ascii="Calibri" w:eastAsia="Times New Roman" w:hAnsi="Calibri" w:cs="Calibri"/>
+                <w:color w:val="000000"/>
+                <w:lang w:val="en-US"/>
+              </w:rPr>
+            </w:pPr>
+            <w:r>
+              <w:rPr>
+                <w:rFonts w:ascii="Calibri" w:eastAsia="Times New Roman" w:hAnsi="Calibri" w:cs="Calibri"/>
+                <w:color w:val="000000"/>
+                <w:lang w:val="en-US"/>
+              </w:rPr>
+              <w:t>3.jpg;My text</w:t>
+            </w:r>
+          </w:p>
+        </w:tc>
+        <w:tc>
+          <w:tcPr>
+            <w:tcW w:w="894" w:type="dxa"/>
+          </w:tcPr>
+          <w:p>
+            <w:pPr>
+              <w:rPr>
+                <w:rFonts w:ascii="Calibri" w:eastAsia="Times New Roman" w:hAnsi="Calibri" w:cs="Calibri"/>
+                <w:color w:val="000000"/>
+                <w:lang w:val="en-US"/>
+              </w:rPr>
+            </w:pPr>
+            <w:r>
+              <w:rPr>
+                <w:rFonts w:ascii="Calibri" w:eastAsia="Times New Roman" w:hAnsi="Calibri" w:cs="Calibri"/>
+                <w:color w:val="000000"/>
+                <w:lang w:val="en-US"/>
+              </w:rPr>
+              <w:t>RB;TB</w:t>
+            </w:r>
+          </w:p>
+        </w:tc>
+        <w:tc>
+          <w:tcPr>
+            <w:tcW w:w="382" w:type="dxa"/>
+          </w:tcPr>
+          <w:p>
+            <w:pPr>
+              <w:rPr>
+                <w:rFonts w:ascii="Calibri" w:eastAsia="Times New Roman" w:hAnsi="Calibri" w:cs="Calibri"/>
+                <w:color w:val="000000"/>
+                <w:lang w:val="en-US"/>
+              </w:rPr>
+            </w:pPr>
+            <w:r>
+              <w:rPr>
+                <w:rFonts w:ascii="Calibri" w:eastAsia="Times New Roman" w:hAnsi="Calibri" w:cs="Calibri"/>
+                <w:color w:val="000000"/>
+                <w:lang w:val="en-US"/>
+              </w:rPr>
+              <w:t>.</w:t>
+            </w:r>
+          </w:p>
+        </w:tc>
+        <w:tc>
+          <w:tcPr>
+            <w:tcW w:w="382" w:type="dxa"/>
+          </w:tcPr>
+          <w:p>
+            <w:pPr>
+              <w:rPr>
+                <w:rFonts w:ascii="Calibri" w:eastAsia="Times New Roman" w:hAnsi="Calibri" w:cs="Calibri"/>
+                <w:color w:val="000000"/>
+                <w:lang w:val="en-US"/>
+              </w:rPr>
+            </w:pPr>
+            <w:r>
+              <w:rPr>
+                <w:rFonts w:ascii="Calibri" w:eastAsia="Times New Roman" w:hAnsi="Calibri" w:cs="Calibri"/>
+                <w:color w:val="000000"/>
+                <w:lang w:val="en-US"/>
+              </w:rPr>
+              <w:t>.</w:t>
+            </w:r>
+          </w:p>
+        </w:tc>
+        <w:tc>
+          <w:tcPr>
+            <w:tcW w:w="382" w:type="dxa"/>
+          </w:tcPr>
+          <w:p>
+            <w:pPr>
+              <w:rPr>
+                <w:rFonts w:ascii="Calibri" w:eastAsia="Times New Roman" w:hAnsi="Calibri" w:cs="Calibri"/>
+                <w:color w:val="000000"/>
+                <w:lang w:val="en-US"/>
+              </w:rPr>
+            </w:pPr>
+            <w:r>
+              <w:rPr>
+                <w:rFonts w:ascii="Calibri" w:eastAsia="Times New Roman" w:hAnsi="Calibri" w:cs="Calibri"/>
+                <w:color w:val="000000"/>
+                <w:lang w:val="en-US"/>
+              </w:rPr>
+              <w:t>.</w:t>
+            </w:r>
+          </w:p>
+        </w:tc>
+      </w:tr>
+    </w:tbl>
+    <w:p>
+      <w:pPr>
+        <w:rPr>
+          <w:rFonts w:ascii="Calibri" w:eastAsia="Times New Roman" w:hAnsi="Calibri" w:cs="Calibri"/>
+          <w:color w:val="000000"/>
+          <w:lang w:val="en-US"/>
+        </w:rPr>
+      </w:pPr>
+    </w:p>
+    <w:p>
+      <w:pPr>
+        <w:rPr>
+          <w:rFonts w:ascii="Calibri" w:eastAsia="Times New Roman" w:hAnsi="Calibri" w:cs="Calibri"/>
+          <w:color w:val="000000"/>
+          <w:lang w:val="en-US"/>
+        </w:rPr>
+      </w:pPr>
+      <w:r>
+        <w:rPr>
+          <w:rFonts w:ascii="Calibri" w:eastAsia="Times New Roman" w:hAnsi="Calibri" w:cs="Calibri"/>
+          <w:color w:val="000000"/>
+          <w:lang w:val="en-US"/>
+        </w:rPr>
+        <w:t>The sixth column</w:t>
+      </w:r>
+      <w:r>
+        <w:rPr>
+          <w:rFonts w:ascii="Calibri" w:eastAsia="Times New Roman" w:hAnsi="Calibri" w:cs="Calibri"/>
+          <w:color w:val="000000"/>
+          <w:lang w:val="en-US"/>
+        </w:rPr>
+        <w:t xml:space="preserve"> </w:t>
+      </w:r>
+      <w:r>
+        <w:rPr>
+          <w:rFonts w:ascii="Calibri" w:eastAsia="Times New Roman" w:hAnsi="Calibri" w:cs="Calibri"/>
+          <w:color w:val="000000"/>
+          <w:lang w:val="en-US"/>
+        </w:rPr>
+        <w:t xml:space="preserve">is the location of the stimuli. It could be the word “screen” that tells the program to show the stimuli in the middle of the screen. Otherwise, it should be one of the options provided in the “Setings.txt” file as “Directions”. </w:t>
+      </w:r>
+    </w:p>
+    <w:p>
+      <w:pPr>
+        <w:rPr>
+          <w:lang w:val="en-US"/>
+        </w:rPr>
+      </w:pPr>
+      <w:bookmarkStart w:id="0" w:name="_GoBack"/>
+      <w:bookmarkEnd w:id="0"/>
+      <w:r>
+        <w:rPr>
+          <w:lang w:val="en-US"/>
+        </w:rPr>
+        <w:t xml:space="preserve">The seventh </w:t>
       </w:r>
       <w:r>
         <w:rPr>
@@ -1389,40 +1937,27 @@
       </w:r>
       <w:r>
         <w:rPr>
-          <w:rFonts w:ascii="Calibri" w:eastAsia="Times New Roman" w:hAnsi="Calibri" w:cs="Calibri"/>
-          <w:color w:val="000000"/>
-          <w:lang w:val="en-US"/>
-        </w:rPr>
-        <w:t xml:space="preserve">is the location of the stimuli. It could be the word “screen” that </w:t>
-      </w:r>
-      <w:r>
-        <w:rPr>
-          <w:rFonts w:ascii="Calibri" w:eastAsia="Times New Roman" w:hAnsi="Calibri" w:cs="Calibri"/>
-          <w:color w:val="000000"/>
-          <w:lang w:val="en-US"/>
-        </w:rPr>
-        <w:t>tells the program to</w:t>
-      </w:r>
-      <w:r>
-        <w:rPr>
-          <w:rFonts w:ascii="Calibri" w:eastAsia="Times New Roman" w:hAnsi="Calibri" w:cs="Calibri"/>
-          <w:color w:val="000000"/>
-          <w:lang w:val="en-US"/>
-        </w:rPr>
-        <w:t xml:space="preserve"> show the stimuli in the middle of the screen. Otherwise, it should be one of the options provided in the “Seetings.txt” file as “Directions”. </w:t>
-      </w:r>
-    </w:p>
-    <w:p>
-      <w:pPr>
-        <w:rPr>
-          <w:lang w:val="en-US"/>
-        </w:rPr>
-      </w:pPr>
-      <w:r>
-        <w:rPr>
-          <w:lang w:val="en-US"/>
-        </w:rPr>
-        <w:t xml:space="preserve">The seventh </w:t>
+          <w:lang w:val="en-US"/>
+        </w:rPr>
+        <w:t>is either “D” or “S” that indicates ignoring or saving information about that stimuli.</w:t>
+      </w:r>
+      <w:r>
+        <w:rPr>
+          <w:lang w:val="en-US"/>
+        </w:rPr>
+        <w:t xml:space="preserve"> Anything in </w:t>
+      </w:r>
+      <w:r>
+        <w:rPr>
+          <w:lang w:val="en-US"/>
+        </w:rPr>
+        <w:t>any</w:t>
+      </w:r>
+      <w:r>
+        <w:rPr>
+          <w:lang w:val="en-US"/>
+        </w:rPr>
+        <w:t xml:space="preserve"> </w:t>
       </w:r>
       <w:r>
         <w:rPr>
@@ -1444,46 +1979,6 @@
         <w:rPr>
           <w:lang w:val="en-US"/>
         </w:rPr>
-        <w:t>is either “D” or “S” that indicates ignoring or saving information about that stimuli.</w:t>
-      </w:r>
-      <w:r>
-        <w:rPr>
-          <w:lang w:val="en-US"/>
-        </w:rPr>
-        <w:t xml:space="preserve"> Anything in </w:t>
-      </w:r>
-      <w:r>
-        <w:rPr>
-          <w:lang w:val="en-US"/>
-        </w:rPr>
-        <w:t>any</w:t>
-      </w:r>
-      <w:r>
-        <w:rPr>
-          <w:lang w:val="en-US"/>
-        </w:rPr>
-        <w:t xml:space="preserve"> </w:t>
-      </w:r>
-      <w:r>
-        <w:rPr>
-          <w:rFonts w:ascii="Calibri" w:eastAsia="Times New Roman" w:hAnsi="Calibri" w:cs="Calibri"/>
-          <w:color w:val="000000"/>
-          <w:lang w:val="en-US"/>
-        </w:rPr>
-        <w:t>column</w:t>
-      </w:r>
-      <w:r>
-        <w:rPr>
-          <w:rFonts w:ascii="Calibri" w:eastAsia="Times New Roman" w:hAnsi="Calibri" w:cs="Calibri"/>
-          <w:color w:val="000000"/>
-          <w:lang w:val="en-US"/>
-        </w:rPr>
-        <w:t xml:space="preserve"> </w:t>
-      </w:r>
-      <w:r>
-        <w:rPr>
-          <w:lang w:val="en-US"/>
-        </w:rPr>
         <w:t>beyond the seventh are also saved (if “S” was placed in the seventh column) in a semicolon separated format.</w:t>
       </w:r>
     </w:p>
@@ -1496,8 +1991,9 @@
       <w:r>
         <w:rPr>
           <w:noProof/>
-          <w:lang w:val="en-US"/>
-        </w:rPr>
+          <w:lang w:eastAsia="en-AU"/>
+        </w:rPr>
+        <w:lastRenderedPageBreak/>
         <w:drawing>
           <wp:inline distT="0" distB="0" distL="0" distR="0" wp14:anchorId="5CB7959F" wp14:editId="20E60AAD">
             <wp:extent cx="5943600" cy="1697990"/>
@@ -1546,7 +2042,6 @@
         <w:rPr>
           <w:lang w:val="en-US"/>
         </w:rPr>
-        <w:lastRenderedPageBreak/>
         <w:t>Response file format</w:t>
       </w:r>
     </w:p>
@@ -1690,6 +2185,7 @@
           <w:lang w:val="en-US"/>
         </w:rPr>
       </w:pPr>
+      <w:proofErr w:type="spellStart"/>
       <w:r>
         <w:rPr>
           <w:rFonts w:ascii="Courier New" w:hAnsi="Courier New" w:cs="Courier New"/>
@@ -1698,7 +2194,40 @@
           <w:szCs w:val="20"/>
           <w:lang w:val="en-US"/>
         </w:rPr>
-        <w:t>Vaiable response characters map: 49= '1',50= '2',</w:t>
+        <w:t>Vaiable</w:t>
+      </w:r>
+      <w:proofErr w:type="spellEnd"/>
+      <w:r>
+        <w:rPr>
+          <w:rFonts w:ascii="Courier New" w:hAnsi="Courier New" w:cs="Courier New"/>
+          <w:color w:val="000000"/>
+          <w:sz w:val="20"/>
+          <w:szCs w:val="20"/>
+          <w:lang w:val="en-US"/>
+        </w:rPr>
+        <w:t xml:space="preserve"> response </w:t>
+      </w:r>
+      <w:proofErr w:type="gramStart"/>
+      <w:r>
+        <w:rPr>
+          <w:rFonts w:ascii="Courier New" w:hAnsi="Courier New" w:cs="Courier New"/>
+          <w:color w:val="000000"/>
+          <w:sz w:val="20"/>
+          <w:szCs w:val="20"/>
+          <w:lang w:val="en-US"/>
+        </w:rPr>
+        <w:t>characters</w:t>
+      </w:r>
+      <w:proofErr w:type="gramEnd"/>
+      <w:r>
+        <w:rPr>
+          <w:rFonts w:ascii="Courier New" w:hAnsi="Courier New" w:cs="Courier New"/>
+          <w:color w:val="000000"/>
+          <w:sz w:val="20"/>
+          <w:szCs w:val="20"/>
+          <w:lang w:val="en-US"/>
+        </w:rPr>
+        <w:t xml:space="preserve"> map: 49= '1',50= '2',</w:t>
       </w:r>
     </w:p>
     <w:p>
@@ -1765,6 +2294,7 @@
           <w:lang w:val="en-US"/>
         </w:rPr>
       </w:pPr>
+      <w:proofErr w:type="spellStart"/>
       <w:r>
         <w:rPr>
           <w:rFonts w:ascii="Calibri" w:eastAsia="Times New Roman" w:hAnsi="Calibri" w:cs="Calibri"/>
@@ -1773,7 +2303,18 @@
           <w:color w:val="000000"/>
           <w:lang w:val="en-US"/>
         </w:rPr>
-        <w:t>waitForKey:</w:t>
+        <w:t>waitForKey</w:t>
+      </w:r>
+      <w:proofErr w:type="spellEnd"/>
+      <w:r>
+        <w:rPr>
+          <w:rFonts w:ascii="Calibri" w:eastAsia="Times New Roman" w:hAnsi="Calibri" w:cs="Calibri"/>
+          <w:b/>
+          <w:bCs/>
+          <w:color w:val="000000"/>
+          <w:lang w:val="en-US"/>
+        </w:rPr>
+        <w:t>:</w:t>
       </w:r>
       <w:r>
         <w:rPr>
@@ -1789,8 +2330,54 @@
           <w:color w:val="000000"/>
           <w:lang w:val="en-US"/>
         </w:rPr>
-        <w:t>run number;”text”/”file name”;”location”;onset;comments</w:t>
-      </w:r>
+        <w:t xml:space="preserve">run </w:t>
+      </w:r>
+      <w:proofErr w:type="spellStart"/>
+      <w:r>
+        <w:rPr>
+          <w:rFonts w:ascii="Calibri" w:eastAsia="Times New Roman" w:hAnsi="Calibri" w:cs="Calibri"/>
+          <w:color w:val="000000"/>
+          <w:lang w:val="en-US"/>
+        </w:rPr>
+        <w:t>number;”text</w:t>
+      </w:r>
+      <w:proofErr w:type="spellEnd"/>
+      <w:r>
+        <w:rPr>
+          <w:rFonts w:ascii="Calibri" w:eastAsia="Times New Roman" w:hAnsi="Calibri" w:cs="Calibri"/>
+          <w:color w:val="000000"/>
+          <w:lang w:val="en-US"/>
+        </w:rPr>
+        <w:t>”</w:t>
+      </w:r>
+      <w:proofErr w:type="gramStart"/>
+      <w:r>
+        <w:rPr>
+          <w:rFonts w:ascii="Calibri" w:eastAsia="Times New Roman" w:hAnsi="Calibri" w:cs="Calibri"/>
+          <w:color w:val="000000"/>
+          <w:lang w:val="en-US"/>
+        </w:rPr>
+        <w:t>/”file</w:t>
+      </w:r>
+      <w:proofErr w:type="gramEnd"/>
+      <w:r>
+        <w:rPr>
+          <w:rFonts w:ascii="Calibri" w:eastAsia="Times New Roman" w:hAnsi="Calibri" w:cs="Calibri"/>
+          <w:color w:val="000000"/>
+          <w:lang w:val="en-US"/>
+        </w:rPr>
+        <w:t xml:space="preserve"> name”;”location”;</w:t>
+      </w:r>
+      <w:proofErr w:type="spellStart"/>
+      <w:r>
+        <w:rPr>
+          <w:rFonts w:ascii="Calibri" w:eastAsia="Times New Roman" w:hAnsi="Calibri" w:cs="Calibri"/>
+          <w:color w:val="000000"/>
+          <w:lang w:val="en-US"/>
+        </w:rPr>
+        <w:t>onset;comments</w:t>
+      </w:r>
+      <w:proofErr w:type="spellEnd"/>
     </w:p>
     <w:p>
       <w:pPr>
@@ -1805,6 +2392,7 @@
           <w:lang w:val="en-US"/>
         </w:rPr>
       </w:pPr>
+      <w:proofErr w:type="spellStart"/>
       <w:r>
         <w:rPr>
           <w:rFonts w:ascii="Calibri" w:eastAsia="Times New Roman" w:hAnsi="Calibri" w:cs="Calibri"/>
@@ -1815,6 +2403,7 @@
         </w:rPr>
         <w:t>givenTime</w:t>
       </w:r>
+      <w:proofErr w:type="spellEnd"/>
       <w:r>
         <w:rPr>
           <w:rFonts w:ascii="Calibri" w:eastAsia="Times New Roman" w:hAnsi="Calibri" w:cs="Calibri"/>
@@ -1839,8 +2428,36 @@
           <w:color w:val="000000"/>
           <w:lang w:val="en-US"/>
         </w:rPr>
-        <w:t>run number;”text”;”location”;onset;comments</w:t>
-      </w:r>
+        <w:t>run number;”text”</w:t>
+      </w:r>
+      <w:proofErr w:type="gramStart"/>
+      <w:r>
+        <w:rPr>
+          <w:rFonts w:ascii="Calibri" w:eastAsia="Times New Roman" w:hAnsi="Calibri" w:cs="Calibri"/>
+          <w:color w:val="000000"/>
+          <w:lang w:val="en-US"/>
+        </w:rPr>
+        <w:t>;”location</w:t>
+      </w:r>
+      <w:proofErr w:type="gramEnd"/>
+      <w:r>
+        <w:rPr>
+          <w:rFonts w:ascii="Calibri" w:eastAsia="Times New Roman" w:hAnsi="Calibri" w:cs="Calibri"/>
+          <w:color w:val="000000"/>
+          <w:lang w:val="en-US"/>
+        </w:rPr>
+        <w:t>”;</w:t>
+      </w:r>
+      <w:proofErr w:type="spellStart"/>
+      <w:r>
+        <w:rPr>
+          <w:rFonts w:ascii="Calibri" w:eastAsia="Times New Roman" w:hAnsi="Calibri" w:cs="Calibri"/>
+          <w:color w:val="000000"/>
+          <w:lang w:val="en-US"/>
+        </w:rPr>
+        <w:t>onset;comments</w:t>
+      </w:r>
+      <w:proofErr w:type="spellEnd"/>
     </w:p>
     <w:p>
       <w:pPr>
@@ -1853,6 +2470,7 @@
           <w:lang w:val="en-US"/>
         </w:rPr>
       </w:pPr>
+      <w:proofErr w:type="spellStart"/>
       <w:r>
         <w:rPr>
           <w:rFonts w:ascii="Calibri" w:eastAsia="Times New Roman" w:hAnsi="Calibri" w:cs="Calibri"/>
@@ -1863,6 +2481,7 @@
         </w:rPr>
         <w:t>keyAndTime</w:t>
       </w:r>
+      <w:proofErr w:type="spellEnd"/>
       <w:r>
         <w:rPr>
           <w:rFonts w:ascii="Calibri" w:eastAsia="Times New Roman" w:hAnsi="Calibri" w:cs="Calibri"/>
@@ -1871,10 +2490,20 @@
           <w:color w:val="000000"/>
           <w:lang w:val="en-US"/>
         </w:rPr>
-        <w:t>/keyAndTimePass</w:t>
-      </w:r>
-      <w:bookmarkStart w:id="0" w:name="_GoBack"/>
-      <w:bookmarkEnd w:id="0"/>
+        <w:t>/</w:t>
+      </w:r>
+      <w:proofErr w:type="spellStart"/>
+      <w:r>
+        <w:rPr>
+          <w:rFonts w:ascii="Calibri" w:eastAsia="Times New Roman" w:hAnsi="Calibri" w:cs="Calibri"/>
+          <w:b/>
+          <w:bCs/>
+          <w:color w:val="000000"/>
+          <w:lang w:val="en-US"/>
+        </w:rPr>
+        <w:t>keyAndTimePass</w:t>
+      </w:r>
+      <w:proofErr w:type="spellEnd"/>
       <w:r>
         <w:rPr>
           <w:rFonts w:ascii="Calibri" w:eastAsia="Times New Roman" w:hAnsi="Calibri" w:cs="Calibri"/>
@@ -1889,8 +2518,72 @@
           <w:color w:val="000000"/>
           <w:lang w:val="en-US"/>
         </w:rPr>
-        <w:t>run number;”text”;”location”;onset;response time;response key;comments</w:t>
-      </w:r>
+        <w:t>run number;”text”</w:t>
+      </w:r>
+      <w:proofErr w:type="gramStart"/>
+      <w:r>
+        <w:rPr>
+          <w:rFonts w:ascii="Calibri" w:eastAsia="Times New Roman" w:hAnsi="Calibri" w:cs="Calibri"/>
+          <w:color w:val="000000"/>
+          <w:lang w:val="en-US"/>
+        </w:rPr>
+        <w:t>;”location</w:t>
+      </w:r>
+      <w:proofErr w:type="gramEnd"/>
+      <w:r>
+        <w:rPr>
+          <w:rFonts w:ascii="Calibri" w:eastAsia="Times New Roman" w:hAnsi="Calibri" w:cs="Calibri"/>
+          <w:color w:val="000000"/>
+          <w:lang w:val="en-US"/>
+        </w:rPr>
+        <w:t>”;</w:t>
+      </w:r>
+      <w:proofErr w:type="spellStart"/>
+      <w:r>
+        <w:rPr>
+          <w:rFonts w:ascii="Calibri" w:eastAsia="Times New Roman" w:hAnsi="Calibri" w:cs="Calibri"/>
+          <w:color w:val="000000"/>
+          <w:lang w:val="en-US"/>
+        </w:rPr>
+        <w:t>onset;response</w:t>
+      </w:r>
+      <w:proofErr w:type="spellEnd"/>
+      <w:r>
+        <w:rPr>
+          <w:rFonts w:ascii="Calibri" w:eastAsia="Times New Roman" w:hAnsi="Calibri" w:cs="Calibri"/>
+          <w:color w:val="000000"/>
+          <w:lang w:val="en-US"/>
+        </w:rPr>
+        <w:t xml:space="preserve"> </w:t>
+      </w:r>
+      <w:proofErr w:type="spellStart"/>
+      <w:r>
+        <w:rPr>
+          <w:rFonts w:ascii="Calibri" w:eastAsia="Times New Roman" w:hAnsi="Calibri" w:cs="Calibri"/>
+          <w:color w:val="000000"/>
+          <w:lang w:val="en-US"/>
+        </w:rPr>
+        <w:t>time;response</w:t>
+      </w:r>
+      <w:proofErr w:type="spellEnd"/>
+      <w:r>
+        <w:rPr>
+          <w:rFonts w:ascii="Calibri" w:eastAsia="Times New Roman" w:hAnsi="Calibri" w:cs="Calibri"/>
+          <w:color w:val="000000"/>
+          <w:lang w:val="en-US"/>
+        </w:rPr>
+        <w:t xml:space="preserve"> </w:t>
+      </w:r>
+      <w:proofErr w:type="spellStart"/>
+      <w:r>
+        <w:rPr>
+          <w:rFonts w:ascii="Calibri" w:eastAsia="Times New Roman" w:hAnsi="Calibri" w:cs="Calibri"/>
+          <w:color w:val="000000"/>
+          <w:lang w:val="en-US"/>
+        </w:rPr>
+        <w:t>key;comments</w:t>
+      </w:r>
+      <w:proofErr w:type="spellEnd"/>
     </w:p>
     <w:p>
       <w:pPr>
@@ -1959,8 +2652,20 @@
           <w:szCs w:val="20"/>
           <w:lang w:val="en-US"/>
         </w:rPr>
-        <w:t>environment=psychToolbox</w:t>
-      </w:r>
+        <w:t>environment=</w:t>
+      </w:r>
+      <w:proofErr w:type="spellStart"/>
+      <w:r>
+        <w:rPr>
+          <w:rFonts w:ascii="Courier New" w:hAnsi="Courier New" w:cs="Courier New"/>
+          <w:color w:val="000000"/>
+          <w:sz w:val="20"/>
+          <w:szCs w:val="20"/>
+          <w:lang w:val="en-US"/>
+        </w:rPr>
+        <w:t>psychToolbox</w:t>
+      </w:r>
+      <w:proofErr w:type="spellEnd"/>
     </w:p>
     <w:p>
       <w:pPr>
@@ -2055,7 +2760,29 @@
           <w:szCs w:val="20"/>
           <w:lang w:val="en-US"/>
         </w:rPr>
-        <w:t>Directions=RT,RB,LB,LT</w:t>
+        <w:t>Directions=</w:t>
+      </w:r>
+      <w:proofErr w:type="gramStart"/>
+      <w:r>
+        <w:rPr>
+          <w:rFonts w:ascii="Courier New" w:hAnsi="Courier New" w:cs="Courier New"/>
+          <w:color w:val="000000"/>
+          <w:sz w:val="20"/>
+          <w:szCs w:val="20"/>
+          <w:lang w:val="en-US"/>
+        </w:rPr>
+        <w:t>RT,RB</w:t>
+      </w:r>
+      <w:proofErr w:type="gramEnd"/>
+      <w:r>
+        <w:rPr>
+          <w:rFonts w:ascii="Courier New" w:hAnsi="Courier New" w:cs="Courier New"/>
+          <w:color w:val="000000"/>
+          <w:sz w:val="20"/>
+          <w:szCs w:val="20"/>
+          <w:lang w:val="en-US"/>
+        </w:rPr>
+        <w:t>,LB,LT</w:t>
       </w:r>
     </w:p>
     <w:p>
@@ -2071,6 +2798,7 @@
           <w:lang w:val="en-US"/>
         </w:rPr>
       </w:pPr>
+      <w:proofErr w:type="spellStart"/>
       <w:r>
         <w:rPr>
           <w:rFonts w:ascii="Courier New" w:hAnsi="Courier New" w:cs="Courier New"/>
@@ -2079,7 +2807,40 @@
           <w:szCs w:val="20"/>
           <w:lang w:val="en-US"/>
         </w:rPr>
-        <w:t>Rects=975,192;975,576;325,576;325,192</w:t>
+        <w:t>Rects</w:t>
+      </w:r>
+      <w:proofErr w:type="spellEnd"/>
+      <w:r>
+        <w:rPr>
+          <w:rFonts w:ascii="Courier New" w:hAnsi="Courier New" w:cs="Courier New"/>
+          <w:color w:val="000000"/>
+          <w:sz w:val="20"/>
+          <w:szCs w:val="20"/>
+          <w:lang w:val="en-US"/>
+        </w:rPr>
+        <w:t>=</w:t>
+      </w:r>
+      <w:proofErr w:type="gramStart"/>
+      <w:r>
+        <w:rPr>
+          <w:rFonts w:ascii="Courier New" w:hAnsi="Courier New" w:cs="Courier New"/>
+          <w:color w:val="000000"/>
+          <w:sz w:val="20"/>
+          <w:szCs w:val="20"/>
+          <w:lang w:val="en-US"/>
+        </w:rPr>
+        <w:t>975,192;975,576</w:t>
+      </w:r>
+      <w:proofErr w:type="gramEnd"/>
+      <w:r>
+        <w:rPr>
+          <w:rFonts w:ascii="Courier New" w:hAnsi="Courier New" w:cs="Courier New"/>
+          <w:color w:val="000000"/>
+          <w:sz w:val="20"/>
+          <w:szCs w:val="20"/>
+          <w:lang w:val="en-US"/>
+        </w:rPr>
+        <w:t>;325,576;325,192</w:t>
       </w:r>
     </w:p>
     <w:p>
@@ -2113,7 +2874,21 @@
         <w:rPr>
           <w:lang w:val="en-US"/>
         </w:rPr>
-        <w:t>tells the program to use the psychtoolbox for all illustrations. If this is changed then the program will only generate results in the command line, all functionalities work fine.</w:t>
+        <w:t xml:space="preserve">tells the program to use the </w:t>
+      </w:r>
+      <w:proofErr w:type="spellStart"/>
+      <w:r>
+        <w:rPr>
+          <w:lang w:val="en-US"/>
+        </w:rPr>
+        <w:t>psychtoolbox</w:t>
+      </w:r>
+      <w:proofErr w:type="spellEnd"/>
+      <w:r>
+        <w:rPr>
+          <w:lang w:val="en-US"/>
+        </w:rPr>
+        <w:t xml:space="preserve"> for all illustrations. If this is changed then the program will only generate results in the command line, all functionalities work fine.</w:t>
       </w:r>
     </w:p>
     <w:p>
@@ -2128,6 +2903,7 @@
           <w:bCs/>
           <w:lang w:val="en-US"/>
         </w:rPr>
+        <w:lastRenderedPageBreak/>
         <w:t>Viable keys</w:t>
       </w:r>
       <w:r>
@@ -2179,7 +2955,35 @@
         <w:rPr>
           <w:lang w:val="en-US"/>
         </w:rPr>
-        <w:t xml:space="preserve"> on the matlab version and psychtoolbox you are using).</w:t>
+        <w:t xml:space="preserve"> on the </w:t>
+      </w:r>
+      <w:proofErr w:type="spellStart"/>
+      <w:r>
+        <w:rPr>
+          <w:lang w:val="en-US"/>
+        </w:rPr>
+        <w:t>matlab</w:t>
+      </w:r>
+      <w:proofErr w:type="spellEnd"/>
+      <w:r>
+        <w:rPr>
+          <w:lang w:val="en-US"/>
+        </w:rPr>
+        <w:t xml:space="preserve"> version and </w:t>
+      </w:r>
+      <w:proofErr w:type="spellStart"/>
+      <w:r>
+        <w:rPr>
+          <w:lang w:val="en-US"/>
+        </w:rPr>
+        <w:t>psychtoolbox</w:t>
+      </w:r>
+      <w:proofErr w:type="spellEnd"/>
+      <w:r>
+        <w:rPr>
+          <w:lang w:val="en-US"/>
+        </w:rPr>
+        <w:t xml:space="preserve"> you are using).</w:t>
       </w:r>
     </w:p>
     <w:p>
@@ -2215,7 +3019,6 @@
           <w:bCs/>
           <w:lang w:val="en-US"/>
         </w:rPr>
-        <w:lastRenderedPageBreak/>
         <w:t>Directions:</w:t>
       </w:r>
       <w:r>
@@ -2233,6 +3036,7 @@
           <w:lang w:val="en-US"/>
         </w:rPr>
       </w:pPr>
+      <w:proofErr w:type="spellStart"/>
       <w:r>
         <w:rPr>
           <w:b/>
@@ -2241,6 +3045,7 @@
         </w:rPr>
         <w:t>Rects</w:t>
       </w:r>
+      <w:proofErr w:type="spellEnd"/>
       <w:r>
         <w:rPr>
           <w:lang w:val="en-US"/>
@@ -2286,7 +3091,7 @@
 </file>
 
 <file path=word/numbering.xml><?xml version="1.0" encoding="utf-8"?>
-<w:numbering xmlns:wpc="http://schemas.microsoft.com/office/word/2010/wordprocessingCanvas" xmlns:cx="http://schemas.microsoft.com/office/drawing/2014/chartex" xmlns:mc="http://schemas.openxmlformats.org/markup-compatibility/2006" xmlns:o="urn:schemas-microsoft-com:office:office" xmlns:r="http://schemas.openxmlformats.org/officeDocument/2006/relationships" xmlns:m="http://schemas.openxmlformats.org/officeDocument/2006/math" xmlns:v="urn:schemas-microsoft-com:vml" xmlns:wp14="http://schemas.microsoft.com/office/word/2010/wordprocessingDrawing" xmlns:wp="http://schemas.openxmlformats.org/drawingml/2006/wordprocessingDrawing" xmlns:w10="urn:schemas-microsoft-com:office:word" xmlns:w="http://schemas.openxmlformats.org/wordprocessingml/2006/main" xmlns:w14="http://schemas.microsoft.com/office/word/2010/wordml" xmlns:w15="http://schemas.microsoft.com/office/word/2012/wordml" xmlns:w16se="http://schemas.microsoft.com/office/word/2015/wordml/symex" xmlns:wpg="http://schemas.microsoft.com/office/word/2010/wordprocessingGroup" xmlns:wpi="http://schemas.microsoft.com/office/word/2010/wordprocessingInk" xmlns:wne="http://schemas.microsoft.com/office/word/2006/wordml" xmlns:wps="http://schemas.microsoft.com/office/word/2010/wordprocessingShape" mc:Ignorable="w14 w15 w16se wp14">
+<w:numbering xmlns:wpc="http://schemas.microsoft.com/office/word/2010/wordprocessingCanvas" xmlns:cx="http://schemas.microsoft.com/office/drawing/2014/chartex" xmlns:cx1="http://schemas.microsoft.com/office/drawing/2015/9/8/chartex" xmlns:mc="http://schemas.openxmlformats.org/markup-compatibility/2006" xmlns:o="urn:schemas-microsoft-com:office:office" xmlns:r="http://schemas.openxmlformats.org/officeDocument/2006/relationships" xmlns:m="http://schemas.openxmlformats.org/officeDocument/2006/math" xmlns:v="urn:schemas-microsoft-com:vml" xmlns:wp14="http://schemas.microsoft.com/office/word/2010/wordprocessingDrawing" xmlns:wp="http://schemas.openxmlformats.org/drawingml/2006/wordprocessingDrawing" xmlns:w10="urn:schemas-microsoft-com:office:word" xmlns:w="http://schemas.openxmlformats.org/wordprocessingml/2006/main" xmlns:w14="http://schemas.microsoft.com/office/word/2010/wordml" xmlns:w15="http://schemas.microsoft.com/office/word/2012/wordml" xmlns:w16se="http://schemas.microsoft.com/office/word/2015/wordml/symex" xmlns:wpg="http://schemas.microsoft.com/office/word/2010/wordprocessingGroup" xmlns:wpi="http://schemas.microsoft.com/office/word/2010/wordprocessingInk" xmlns:wne="http://schemas.microsoft.com/office/word/2006/wordml" xmlns:wps="http://schemas.microsoft.com/office/word/2010/wordprocessingShape" mc:Ignorable="w14 w15 w16se wp14">
   <w:abstractNum w:abstractNumId="0" w15:restartNumberingAfterBreak="0">
     <w:nsid w:val="5D2A6F3B"/>
     <w:multiLevelType w:val="hybridMultilevel"/>
@@ -2948,6 +3753,25 @@
       <w:contextualSpacing/>
     </w:pPr>
   </w:style>
+  <w:style w:type="table" w:styleId="TableGrid">
+    <w:name w:val="Table Grid"/>
+    <w:basedOn w:val="TableNormal"/>
+    <w:uiPriority w:val="59"/>
+    <w:rsid w:val="00F52583"/>
+    <w:pPr>
+      <w:spacing w:after="0" w:line="240" w:lineRule="auto"/>
+    </w:pPr>
+    <w:tblPr>
+      <w:tblBorders>
+        <w:top w:val="single" w:sz="4" w:space="0" w:color="auto"/>
+        <w:left w:val="single" w:sz="4" w:space="0" w:color="auto"/>
+        <w:bottom w:val="single" w:sz="4" w:space="0" w:color="auto"/>
+        <w:right w:val="single" w:sz="4" w:space="0" w:color="auto"/>
+        <w:insideH w:val="single" w:sz="4" w:space="0" w:color="auto"/>
+        <w:insideV w:val="single" w:sz="4" w:space="0" w:color="auto"/>
+      </w:tblBorders>
+    </w:tblPr>
+  </w:style>
 </w:styles>
 </file>
 

</xml_diff>

<commit_message>
Functionality with more than one image representation in one screen added
</commit_message>
<xml_diff>
--- a/Help.docx
+++ b/Help.docx
@@ -28,16 +28,8 @@
         <w:rPr>
           <w:lang w:val="en-US"/>
         </w:rPr>
-        <w:t xml:space="preserve">Reza Bonyadi* and Maryam </w:t>
-      </w:r>
-      <w:proofErr w:type="spellStart"/>
-      <w:r>
-        <w:rPr>
-          <w:lang w:val="en-US"/>
-        </w:rPr>
-        <w:t>Ziaei</w:t>
-      </w:r>
-      <w:proofErr w:type="spellEnd"/>
+        <w:t>Reza Bonyadi* and Maryam Ziaei</w:t>
+      </w:r>
     </w:p>
     <w:p>
       <w:pPr>
@@ -159,21 +151,7 @@
         <w:rPr>
           <w:lang w:val="en-US"/>
         </w:rPr>
-        <w:t xml:space="preserve">This program simplifies the </w:t>
-      </w:r>
-      <w:proofErr w:type="spellStart"/>
-      <w:r>
-        <w:rPr>
-          <w:lang w:val="en-US"/>
-        </w:rPr>
-        <w:t>psychtoolbox</w:t>
-      </w:r>
-      <w:proofErr w:type="spellEnd"/>
-      <w:r>
-        <w:rPr>
-          <w:lang w:val="en-US"/>
-        </w:rPr>
-        <w:t xml:space="preserve"> by placing a wrapper around this toolbox</w:t>
+        <w:t>This program simplifies the psychtoolbox by placing a wrapper around this toolbox</w:t>
       </w:r>
       <w:r>
         <w:rPr>
@@ -245,21 +223,7 @@
         <w:rPr>
           <w:lang w:val="en-US"/>
         </w:rPr>
-        <w:t xml:space="preserve"> placed in the “</w:t>
-      </w:r>
-      <w:proofErr w:type="spellStart"/>
-      <w:r>
-        <w:rPr>
-          <w:lang w:val="en-US"/>
-        </w:rPr>
-        <w:t>RunOperationsFiles</w:t>
-      </w:r>
-      <w:proofErr w:type="spellEnd"/>
-      <w:r>
-        <w:rPr>
-          <w:lang w:val="en-US"/>
-        </w:rPr>
-        <w:t>”</w:t>
+        <w:t xml:space="preserve"> placed in the “RunOperationsFiles”</w:t>
       </w:r>
       <w:r>
         <w:rPr>
@@ -283,16 +247,8 @@
         <w:rPr>
           <w:lang w:val="en-US"/>
         </w:rPr>
-        <w:t xml:space="preserve">a </w:t>
-      </w:r>
-      <w:proofErr w:type="spellStart"/>
-      <w:r>
-        <w:rPr>
-          <w:lang w:val="en-US"/>
-        </w:rPr>
-        <w:t>Run</w:t>
-      </w:r>
-      <w:proofErr w:type="gramStart"/>
+        <w:t>a Run</w:t>
+      </w:r>
       <w:r>
         <w:rPr>
           <w:lang w:val="en-US"/>
@@ -303,15 +259,7 @@
         <w:rPr>
           <w:lang w:val="en-US"/>
         </w:rPr>
-        <w:t>.mat</w:t>
-      </w:r>
-      <w:proofErr w:type="spellEnd"/>
-      <w:proofErr w:type="gramEnd"/>
-      <w:r>
-        <w:rPr>
-          <w:lang w:val="en-US"/>
-        </w:rPr>
-        <w:t xml:space="preserve"> file as well.</w:t>
+        <w:t>.mat file as well.</w:t>
       </w:r>
     </w:p>
     <w:p>
@@ -340,7 +288,6 @@
         </w:rPr>
         <w:t>Run the file “</w:t>
       </w:r>
-      <w:proofErr w:type="spellStart"/>
       <w:r>
         <w:rPr>
           <w:lang w:val="en-US"/>
@@ -351,14 +298,7 @@
         <w:rPr>
           <w:lang w:val="en-US"/>
         </w:rPr>
-        <w:t>.m</w:t>
-      </w:r>
-      <w:proofErr w:type="spellEnd"/>
-      <w:r>
-        <w:rPr>
-          <w:lang w:val="en-US"/>
-        </w:rPr>
-        <w:t>”.</w:t>
+        <w:t>.m”.</w:t>
       </w:r>
     </w:p>
     <w:p>
@@ -509,21 +449,7 @@
         <w:rPr>
           <w:lang w:val="en-US"/>
         </w:rPr>
-        <w:t xml:space="preserve"> files placed in the “</w:t>
-      </w:r>
-      <w:proofErr w:type="spellStart"/>
-      <w:r>
-        <w:rPr>
-          <w:lang w:val="en-US"/>
-        </w:rPr>
-        <w:t>RunOperationsFiles</w:t>
-      </w:r>
-      <w:proofErr w:type="spellEnd"/>
-      <w:r>
-        <w:rPr>
-          <w:lang w:val="en-US"/>
-        </w:rPr>
-        <w:t>”.</w:t>
+        <w:t xml:space="preserve"> files placed in the “RunOperationsFiles”.</w:t>
       </w:r>
       <w:r>
         <w:rPr>
@@ -565,21 +491,7 @@
         <w:rPr>
           <w:lang w:val="en-US"/>
         </w:rPr>
-        <w:t xml:space="preserve"> if they are pressed by the participant during any “</w:t>
-      </w:r>
-      <w:proofErr w:type="spellStart"/>
-      <w:r>
-        <w:rPr>
-          <w:lang w:val="en-US"/>
-        </w:rPr>
-        <w:t>keyAndTime</w:t>
-      </w:r>
-      <w:proofErr w:type="spellEnd"/>
-      <w:r>
-        <w:rPr>
-          <w:lang w:val="en-US"/>
-        </w:rPr>
-        <w:t>” operation</w:t>
+        <w:t xml:space="preserve"> if they are pressed by the participant during any “keyAndTime” operation</w:t>
       </w:r>
       <w:r>
         <w:rPr>
@@ -616,21 +528,7 @@
         <w:rPr>
           <w:lang w:val="en-US"/>
         </w:rPr>
-        <w:t>Press and hold “o” to stop the experiment. All results are still saved. Press and hold “Esc” to skip the current run. These two do not work during a “</w:t>
-      </w:r>
-      <w:proofErr w:type="spellStart"/>
-      <w:r>
-        <w:rPr>
-          <w:lang w:val="en-US"/>
-        </w:rPr>
-        <w:t>waitForKey</w:t>
-      </w:r>
-      <w:proofErr w:type="spellEnd"/>
-      <w:r>
-        <w:rPr>
-          <w:lang w:val="en-US"/>
-        </w:rPr>
-        <w:t>” operation.</w:t>
+        <w:t>Press and hold “o” to stop the experiment. All results are still saved. Press and hold “Esc” to skip the current run. These two do not work during a “waitForKey” operation.</w:t>
       </w:r>
     </w:p>
     <w:p>
@@ -670,21 +568,7 @@
         <w:rPr>
           <w:lang w:val="en-US"/>
         </w:rPr>
-        <w:t>The program reads the operations from each line of the csv files placed in the “</w:t>
-      </w:r>
-      <w:proofErr w:type="spellStart"/>
-      <w:r>
-        <w:rPr>
-          <w:lang w:val="en-US"/>
-        </w:rPr>
-        <w:t>RunOperationsFiles</w:t>
-      </w:r>
-      <w:proofErr w:type="spellEnd"/>
-      <w:r>
-        <w:rPr>
-          <w:lang w:val="en-US"/>
-        </w:rPr>
-        <w:t>”</w:t>
+        <w:t>The program reads the operations from each line of the csv files placed in the “RunOperationsFiles”</w:t>
       </w:r>
       <w:r>
         <w:rPr>
@@ -805,44 +689,28 @@
         <w:rPr>
           <w:lang w:val="en-US"/>
         </w:rPr>
-        <w:t xml:space="preserve"> (so called “</w:t>
-      </w:r>
-      <w:proofErr w:type="spellStart"/>
+        <w:t xml:space="preserve"> (so called “ImageShow” operation)</w:t>
+      </w:r>
+      <w:r>
+        <w:rPr>
+          <w:lang w:val="en-US"/>
+        </w:rPr>
+        <w:t>.</w:t>
+      </w:r>
+    </w:p>
+    <w:p>
+      <w:pPr>
+        <w:pStyle w:val="Heading3"/>
+        <w:rPr>
+          <w:lang w:val="en-US"/>
+        </w:rPr>
+      </w:pPr>
       <w:r>
         <w:rPr>
           <w:lang w:val="en-US"/>
         </w:rPr>
         <w:t>ImageShow</w:t>
       </w:r>
-      <w:proofErr w:type="spellEnd"/>
-      <w:r>
-        <w:rPr>
-          <w:lang w:val="en-US"/>
-        </w:rPr>
-        <w:t>” operation)</w:t>
-      </w:r>
-      <w:r>
-        <w:rPr>
-          <w:lang w:val="en-US"/>
-        </w:rPr>
-        <w:t>.</w:t>
-      </w:r>
-    </w:p>
-    <w:p>
-      <w:pPr>
-        <w:pStyle w:val="Heading3"/>
-        <w:rPr>
-          <w:lang w:val="en-US"/>
-        </w:rPr>
-      </w:pPr>
-      <w:proofErr w:type="spellStart"/>
-      <w:r>
-        <w:rPr>
-          <w:lang w:val="en-US"/>
-        </w:rPr>
-        <w:t>ImageShow</w:t>
-      </w:r>
-      <w:proofErr w:type="spellEnd"/>
       <w:r>
         <w:rPr>
           <w:lang w:val="en-US"/>
@@ -874,21 +742,7 @@
         <w:rPr>
           <w:lang w:val="en-US"/>
         </w:rPr>
-        <w:t xml:space="preserve"> must be “</w:t>
-      </w:r>
-      <w:proofErr w:type="spellStart"/>
-      <w:r>
-        <w:rPr>
-          <w:lang w:val="en-US"/>
-        </w:rPr>
-        <w:t>ImageShow</w:t>
-      </w:r>
-      <w:proofErr w:type="spellEnd"/>
-      <w:r>
-        <w:rPr>
-          <w:lang w:val="en-US"/>
-        </w:rPr>
-        <w:t xml:space="preserve">” for showing images or text. The second </w:t>
+        <w:t xml:space="preserve"> must be “ImageShow” for showing images or text. The second </w:t>
       </w:r>
       <w:r>
         <w:rPr>
@@ -902,7 +756,6 @@
         </w:rPr>
         <w:t xml:space="preserve"> can be </w:t>
       </w:r>
-      <w:proofErr w:type="spellStart"/>
       <w:r>
         <w:rPr>
           <w:rFonts w:ascii="Calibri" w:eastAsia="Times New Roman" w:hAnsi="Calibri" w:cs="Calibri"/>
@@ -911,7 +764,6 @@
         </w:rPr>
         <w:t>waitForKey</w:t>
       </w:r>
-      <w:proofErr w:type="spellEnd"/>
       <w:r>
         <w:rPr>
           <w:rFonts w:ascii="Calibri" w:eastAsia="Times New Roman" w:hAnsi="Calibri" w:cs="Calibri"/>
@@ -920,7 +772,6 @@
         </w:rPr>
         <w:t xml:space="preserve">, </w:t>
       </w:r>
-      <w:proofErr w:type="spellStart"/>
       <w:r>
         <w:rPr>
           <w:rFonts w:ascii="Calibri" w:eastAsia="Times New Roman" w:hAnsi="Calibri" w:cs="Calibri"/>
@@ -929,7 +780,6 @@
         </w:rPr>
         <w:t>givenTime</w:t>
       </w:r>
-      <w:proofErr w:type="spellEnd"/>
       <w:r>
         <w:rPr>
           <w:rFonts w:ascii="Calibri" w:eastAsia="Times New Roman" w:hAnsi="Calibri" w:cs="Calibri"/>
@@ -938,7 +788,6 @@
         </w:rPr>
         <w:t xml:space="preserve">, or </w:t>
       </w:r>
-      <w:proofErr w:type="spellStart"/>
       <w:r>
         <w:rPr>
           <w:rFonts w:ascii="Calibri" w:eastAsia="Times New Roman" w:hAnsi="Calibri" w:cs="Calibri"/>
@@ -947,7 +796,6 @@
         </w:rPr>
         <w:t>keyAndTime</w:t>
       </w:r>
-      <w:proofErr w:type="spellEnd"/>
       <w:r>
         <w:rPr>
           <w:rFonts w:ascii="Calibri" w:eastAsia="Times New Roman" w:hAnsi="Calibri" w:cs="Calibri"/>
@@ -970,7 +818,6 @@
           <w:lang w:val="en-US"/>
         </w:rPr>
       </w:pPr>
-      <w:proofErr w:type="spellStart"/>
       <w:r>
         <w:rPr>
           <w:rFonts w:ascii="Calibri" w:eastAsia="Times New Roman" w:hAnsi="Calibri" w:cs="Calibri"/>
@@ -979,18 +826,7 @@
           <w:color w:val="000000"/>
           <w:lang w:val="en-US"/>
         </w:rPr>
-        <w:t>waitForKey</w:t>
-      </w:r>
-      <w:proofErr w:type="spellEnd"/>
-      <w:r>
-        <w:rPr>
-          <w:rFonts w:ascii="Calibri" w:eastAsia="Times New Roman" w:hAnsi="Calibri" w:cs="Calibri"/>
-          <w:b/>
-          <w:bCs/>
-          <w:color w:val="000000"/>
-          <w:lang w:val="en-US"/>
-        </w:rPr>
-        <w:t>:</w:t>
+        <w:t>waitForKey:</w:t>
       </w:r>
       <w:r>
         <w:rPr>
@@ -1030,7 +866,6 @@
           <w:lang w:val="en-US"/>
         </w:rPr>
       </w:pPr>
-      <w:proofErr w:type="spellStart"/>
       <w:r>
         <w:rPr>
           <w:rFonts w:ascii="Calibri" w:eastAsia="Times New Roman" w:hAnsi="Calibri" w:cs="Calibri"/>
@@ -1041,7 +876,6 @@
         </w:rPr>
         <w:t>givenTime</w:t>
       </w:r>
-      <w:proofErr w:type="spellEnd"/>
       <w:r>
         <w:rPr>
           <w:rFonts w:ascii="Calibri" w:eastAsia="Times New Roman" w:hAnsi="Calibri" w:cs="Calibri"/>
@@ -1106,7 +940,6 @@
           <w:lang w:val="en-US"/>
         </w:rPr>
       </w:pPr>
-      <w:proofErr w:type="spellStart"/>
       <w:r>
         <w:rPr>
           <w:rFonts w:ascii="Calibri" w:eastAsia="Times New Roman" w:hAnsi="Calibri" w:cs="Calibri"/>
@@ -1117,7 +950,6 @@
         </w:rPr>
         <w:t>keyAndTime</w:t>
       </w:r>
-      <w:proofErr w:type="spellEnd"/>
       <w:r>
         <w:rPr>
           <w:rFonts w:ascii="Calibri" w:eastAsia="Times New Roman" w:hAnsi="Calibri" w:cs="Calibri"/>
@@ -1204,25 +1036,7 @@
           <w:color w:val="000000"/>
           <w:lang w:val="en-US"/>
         </w:rPr>
-        <w:t xml:space="preserve"> The stimuli </w:t>
-      </w:r>
-      <w:proofErr w:type="gramStart"/>
-      <w:r>
-        <w:rPr>
-          <w:rFonts w:ascii="Calibri" w:eastAsia="Times New Roman" w:hAnsi="Calibri" w:cs="Calibri"/>
-          <w:color w:val="000000"/>
-          <w:lang w:val="en-US"/>
-        </w:rPr>
-        <w:t>remains</w:t>
-      </w:r>
-      <w:proofErr w:type="gramEnd"/>
-      <w:r>
-        <w:rPr>
-          <w:rFonts w:ascii="Calibri" w:eastAsia="Times New Roman" w:hAnsi="Calibri" w:cs="Calibri"/>
-          <w:color w:val="000000"/>
-          <w:lang w:val="en-US"/>
-        </w:rPr>
-        <w:t xml:space="preserve"> on the screen for that given time.</w:t>
+        <w:t xml:space="preserve"> The stimuli remains on the screen for that given time.</w:t>
       </w:r>
     </w:p>
     <w:p>
@@ -1240,7 +1054,6 @@
           <w:lang w:val="en-US"/>
         </w:rPr>
       </w:pPr>
-      <w:proofErr w:type="spellStart"/>
       <w:r>
         <w:rPr>
           <w:rFonts w:ascii="Calibri" w:eastAsia="Times New Roman" w:hAnsi="Calibri" w:cs="Calibri"/>
@@ -1249,62 +1062,15 @@
           <w:color w:val="000000"/>
           <w:lang w:val="en-US"/>
         </w:rPr>
-        <w:t>keyAndTimePass</w:t>
-      </w:r>
-      <w:proofErr w:type="spellEnd"/>
-      <w:r>
-        <w:rPr>
-          <w:rFonts w:ascii="Calibri" w:eastAsia="Times New Roman" w:hAnsi="Calibri" w:cs="Calibri"/>
-          <w:b/>
-          <w:bCs/>
-          <w:color w:val="000000"/>
-          <w:lang w:val="en-US"/>
-        </w:rPr>
-        <w:t xml:space="preserve">: </w:t>
-      </w:r>
-      <w:r>
-        <w:rPr>
-          <w:rFonts w:ascii="Calibri" w:eastAsia="Times New Roman" w:hAnsi="Calibri" w:cs="Calibri"/>
-          <w:color w:val="000000"/>
-          <w:lang w:val="en-US"/>
-        </w:rPr>
-        <w:t>exactly the same as “</w:t>
-      </w:r>
-      <w:proofErr w:type="spellStart"/>
-      <w:r>
-        <w:rPr>
-          <w:rFonts w:ascii="Calibri" w:eastAsia="Times New Roman" w:hAnsi="Calibri" w:cs="Calibri"/>
-          <w:color w:val="000000"/>
-          <w:lang w:val="en-US"/>
-        </w:rPr>
-        <w:t>keyAndTime</w:t>
-      </w:r>
-      <w:proofErr w:type="spellEnd"/>
-      <w:r>
-        <w:rPr>
-          <w:rFonts w:ascii="Calibri" w:eastAsia="Times New Roman" w:hAnsi="Calibri" w:cs="Calibri"/>
-          <w:color w:val="000000"/>
-          <w:lang w:val="en-US"/>
-        </w:rPr>
-        <w:t xml:space="preserve">” but the next stimuli </w:t>
-      </w:r>
-      <w:proofErr w:type="gramStart"/>
-      <w:r>
-        <w:rPr>
-          <w:rFonts w:ascii="Calibri" w:eastAsia="Times New Roman" w:hAnsi="Calibri" w:cs="Calibri"/>
-          <w:color w:val="000000"/>
-          <w:lang w:val="en-US"/>
-        </w:rPr>
-        <w:t>is</w:t>
-      </w:r>
-      <w:proofErr w:type="gramEnd"/>
-      <w:r>
-        <w:rPr>
-          <w:rFonts w:ascii="Calibri" w:eastAsia="Times New Roman" w:hAnsi="Calibri" w:cs="Calibri"/>
-          <w:color w:val="000000"/>
-          <w:lang w:val="en-US"/>
-        </w:rPr>
-        <w:t xml:space="preserve"> presented when the first viable key was pressed.</w:t>
+        <w:t xml:space="preserve">keyAndTimePass: </w:t>
+      </w:r>
+      <w:r>
+        <w:rPr>
+          <w:rFonts w:ascii="Calibri" w:eastAsia="Times New Roman" w:hAnsi="Calibri" w:cs="Calibri"/>
+          <w:color w:val="000000"/>
+          <w:lang w:val="en-US"/>
+        </w:rPr>
+        <w:t>exactly the same as “keyAndTime” but the next stimuli is presented when the first viable key was pressed.</w:t>
       </w:r>
     </w:p>
     <w:p>
@@ -1363,16 +1129,8 @@
         <w:rPr>
           <w:lang w:val="en-US"/>
         </w:rPr>
-        <w:t>) or the “</w:t>
-      </w:r>
-      <w:proofErr w:type="spellStart"/>
-      <w:r>
-        <w:rPr>
-          <w:lang w:val="en-US"/>
-        </w:rPr>
-        <w:t>justText</w:t>
-      </w:r>
-      <w:proofErr w:type="spellEnd"/>
+        <w:t>) or the “justText</w:t>
+      </w:r>
       <w:r>
         <w:rPr>
           <w:lang w:val="en-US"/>
@@ -1449,7 +1207,6 @@
           <w:lang w:val="en-US"/>
         </w:rPr>
       </w:pPr>
-      <w:proofErr w:type="spellStart"/>
       <w:r>
         <w:rPr>
           <w:rFonts w:ascii="Calibri" w:eastAsia="Times New Roman" w:hAnsi="Calibri" w:cs="Calibri"/>
@@ -1458,50 +1215,136 @@
           <w:color w:val="000000"/>
           <w:lang w:val="en-US"/>
         </w:rPr>
+        <w:t xml:space="preserve">justText: </w:t>
+      </w:r>
+      <w:r>
+        <w:rPr>
+          <w:rFonts w:ascii="Calibri" w:eastAsia="Times New Roman" w:hAnsi="Calibri" w:cs="Calibri"/>
+          <w:color w:val="000000"/>
+          <w:lang w:val="en-US"/>
+        </w:rPr>
+        <w:t xml:space="preserve">the next </w:t>
+      </w:r>
+      <w:r>
+        <w:rPr>
+          <w:rFonts w:ascii="Calibri" w:eastAsia="Times New Roman" w:hAnsi="Calibri" w:cs="Calibri"/>
+          <w:color w:val="000000"/>
+          <w:lang w:val="en-US"/>
+        </w:rPr>
+        <w:t>column</w:t>
+      </w:r>
+      <w:r>
+        <w:rPr>
+          <w:rFonts w:ascii="Calibri" w:eastAsia="Times New Roman" w:hAnsi="Calibri" w:cs="Calibri"/>
+          <w:color w:val="000000"/>
+          <w:lang w:val="en-US"/>
+        </w:rPr>
+        <w:t xml:space="preserve"> </w:t>
+      </w:r>
+      <w:r>
+        <w:rPr>
+          <w:rFonts w:ascii="Calibri" w:eastAsia="Times New Roman" w:hAnsi="Calibri" w:cs="Calibri"/>
+          <w:color w:val="000000"/>
+          <w:lang w:val="en-US"/>
+        </w:rPr>
+        <w:t>will be a text to display</w:t>
+      </w:r>
+      <w:r>
+        <w:rPr>
+          <w:rFonts w:ascii="Calibri" w:eastAsia="Times New Roman" w:hAnsi="Calibri" w:cs="Calibri"/>
+          <w:color w:val="000000"/>
+          <w:lang w:val="en-US"/>
+        </w:rPr>
+        <w:t>.</w:t>
+      </w:r>
+    </w:p>
+    <w:p>
+      <w:pPr>
+        <w:rPr>
+          <w:rFonts w:ascii="Calibri" w:eastAsia="Times New Roman" w:hAnsi="Calibri" w:cs="Calibri"/>
+          <w:color w:val="000000"/>
+          <w:lang w:val="en-US"/>
+        </w:rPr>
+      </w:pPr>
+      <w:r>
+        <w:rPr>
+          <w:rFonts w:ascii="Calibri" w:eastAsia="Times New Roman" w:hAnsi="Calibri" w:cs="Calibri"/>
+          <w:color w:val="000000"/>
+          <w:lang w:val="en-US"/>
+        </w:rPr>
+        <w:t xml:space="preserve">For the </w:t>
+      </w:r>
+      <w:r>
+        <w:rPr>
+          <w:rFonts w:ascii="Calibri" w:eastAsia="Times New Roman" w:hAnsi="Calibri" w:cs="Calibri"/>
+          <w:color w:val="000000"/>
+          <w:lang w:val="en-US"/>
+        </w:rPr>
+        <w:t>“</w:t>
+      </w:r>
+      <w:r>
+        <w:rPr>
+          <w:rFonts w:ascii="Calibri" w:eastAsia="Times New Roman" w:hAnsi="Calibri" w:cs="Calibri"/>
+          <w:color w:val="000000"/>
+          <w:lang w:val="en-US"/>
+        </w:rPr>
         <w:t>justText</w:t>
       </w:r>
-      <w:proofErr w:type="spellEnd"/>
-      <w:r>
-        <w:rPr>
-          <w:rFonts w:ascii="Calibri" w:eastAsia="Times New Roman" w:hAnsi="Calibri" w:cs="Calibri"/>
-          <w:b/>
-          <w:bCs/>
-          <w:color w:val="000000"/>
-          <w:lang w:val="en-US"/>
-        </w:rPr>
-        <w:t xml:space="preserve">: </w:t>
-      </w:r>
-      <w:r>
-        <w:rPr>
-          <w:rFonts w:ascii="Calibri" w:eastAsia="Times New Roman" w:hAnsi="Calibri" w:cs="Calibri"/>
-          <w:color w:val="000000"/>
-          <w:lang w:val="en-US"/>
-        </w:rPr>
-        <w:t xml:space="preserve">the next </w:t>
-      </w:r>
-      <w:r>
-        <w:rPr>
-          <w:rFonts w:ascii="Calibri" w:eastAsia="Times New Roman" w:hAnsi="Calibri" w:cs="Calibri"/>
-          <w:color w:val="000000"/>
-          <w:lang w:val="en-US"/>
-        </w:rPr>
-        <w:t>column</w:t>
-      </w:r>
-      <w:r>
-        <w:rPr>
-          <w:rFonts w:ascii="Calibri" w:eastAsia="Times New Roman" w:hAnsi="Calibri" w:cs="Calibri"/>
-          <w:color w:val="000000"/>
-          <w:lang w:val="en-US"/>
-        </w:rPr>
-        <w:t xml:space="preserve"> </w:t>
-      </w:r>
-      <w:r>
-        <w:rPr>
-          <w:rFonts w:ascii="Calibri" w:eastAsia="Times New Roman" w:hAnsi="Calibri" w:cs="Calibri"/>
-          <w:color w:val="000000"/>
-          <w:lang w:val="en-US"/>
-        </w:rPr>
-        <w:t>will be a text to display</w:t>
+      <w:r>
+        <w:rPr>
+          <w:rFonts w:ascii="Calibri" w:eastAsia="Times New Roman" w:hAnsi="Calibri" w:cs="Calibri"/>
+          <w:color w:val="000000"/>
+          <w:lang w:val="en-US"/>
+        </w:rPr>
+        <w:t>”</w:t>
+      </w:r>
+      <w:r>
+        <w:rPr>
+          <w:rFonts w:ascii="Calibri" w:eastAsia="Times New Roman" w:hAnsi="Calibri" w:cs="Calibri"/>
+          <w:color w:val="000000"/>
+          <w:lang w:val="en-US"/>
+        </w:rPr>
+        <w:t xml:space="preserve">, one can also use -# (e.g., </w:t>
+      </w:r>
+      <w:r>
+        <w:rPr>
+          <w:rFonts w:ascii="Calibri" w:eastAsia="Times New Roman" w:hAnsi="Calibri" w:cs="Calibri"/>
+          <w:color w:val="000000"/>
+          <w:lang w:val="en-US"/>
+        </w:rPr>
+        <w:t>“</w:t>
+      </w:r>
+      <w:r>
+        <w:rPr>
+          <w:rFonts w:ascii="Calibri" w:eastAsia="Times New Roman" w:hAnsi="Calibri" w:cs="Calibri"/>
+          <w:color w:val="000000"/>
+          <w:lang w:val="en-US"/>
+        </w:rPr>
+        <w:t>justText-15</w:t>
+      </w:r>
+      <w:r>
+        <w:rPr>
+          <w:rFonts w:ascii="Calibri" w:eastAsia="Times New Roman" w:hAnsi="Calibri" w:cs="Calibri"/>
+          <w:color w:val="000000"/>
+          <w:lang w:val="en-US"/>
+        </w:rPr>
+        <w:t>”</w:t>
+      </w:r>
+      <w:r>
+        <w:rPr>
+          <w:rFonts w:ascii="Calibri" w:eastAsia="Times New Roman" w:hAnsi="Calibri" w:cs="Calibri"/>
+          <w:color w:val="000000"/>
+          <w:lang w:val="en-US"/>
+        </w:rPr>
+        <w:t>) where # is the font size</w:t>
+      </w:r>
+      <w:r>
+        <w:rPr>
+          <w:rFonts w:ascii="Calibri" w:eastAsia="Times New Roman" w:hAnsi="Calibri" w:cs="Calibri"/>
+          <w:color w:val="000000"/>
+          <w:lang w:val="en-US"/>
+        </w:rPr>
+        <w:t xml:space="preserve"> for the text</w:t>
       </w:r>
       <w:r>
         <w:rPr>
@@ -1511,130 +1354,13 @@
         </w:rPr>
         <w:t>.</w:t>
       </w:r>
-    </w:p>
-    <w:p>
-      <w:pPr>
-        <w:rPr>
-          <w:rFonts w:ascii="Calibri" w:eastAsia="Times New Roman" w:hAnsi="Calibri" w:cs="Calibri"/>
-          <w:color w:val="000000"/>
-          <w:lang w:val="en-US"/>
-        </w:rPr>
-      </w:pPr>
-      <w:r>
-        <w:rPr>
-          <w:rFonts w:ascii="Calibri" w:eastAsia="Times New Roman" w:hAnsi="Calibri" w:cs="Calibri"/>
-          <w:color w:val="000000"/>
-          <w:lang w:val="en-US"/>
-        </w:rPr>
-        <w:t xml:space="preserve">For the </w:t>
-      </w:r>
-      <w:r>
-        <w:rPr>
-          <w:rFonts w:ascii="Calibri" w:eastAsia="Times New Roman" w:hAnsi="Calibri" w:cs="Calibri"/>
-          <w:color w:val="000000"/>
-          <w:lang w:val="en-US"/>
-        </w:rPr>
-        <w:t>“</w:t>
-      </w:r>
-      <w:proofErr w:type="spellStart"/>
-      <w:r>
-        <w:rPr>
-          <w:rFonts w:ascii="Calibri" w:eastAsia="Times New Roman" w:hAnsi="Calibri" w:cs="Calibri"/>
-          <w:color w:val="000000"/>
-          <w:lang w:val="en-US"/>
-        </w:rPr>
-        <w:t>justText</w:t>
-      </w:r>
-      <w:proofErr w:type="spellEnd"/>
-      <w:r>
-        <w:rPr>
-          <w:rFonts w:ascii="Calibri" w:eastAsia="Times New Roman" w:hAnsi="Calibri" w:cs="Calibri"/>
-          <w:color w:val="000000"/>
-          <w:lang w:val="en-US"/>
-        </w:rPr>
-        <w:t>”</w:t>
-      </w:r>
-      <w:r>
-        <w:rPr>
-          <w:rFonts w:ascii="Calibri" w:eastAsia="Times New Roman" w:hAnsi="Calibri" w:cs="Calibri"/>
-          <w:color w:val="000000"/>
-          <w:lang w:val="en-US"/>
-        </w:rPr>
-        <w:t xml:space="preserve">, one can also use -# (e.g., </w:t>
-      </w:r>
-      <w:r>
-        <w:rPr>
-          <w:rFonts w:ascii="Calibri" w:eastAsia="Times New Roman" w:hAnsi="Calibri" w:cs="Calibri"/>
-          <w:color w:val="000000"/>
-          <w:lang w:val="en-US"/>
-        </w:rPr>
-        <w:t>“</w:t>
-      </w:r>
-      <w:r>
-        <w:rPr>
-          <w:rFonts w:ascii="Calibri" w:eastAsia="Times New Roman" w:hAnsi="Calibri" w:cs="Calibri"/>
-          <w:color w:val="000000"/>
-          <w:lang w:val="en-US"/>
-        </w:rPr>
-        <w:t>justText-15</w:t>
-      </w:r>
-      <w:r>
-        <w:rPr>
-          <w:rFonts w:ascii="Calibri" w:eastAsia="Times New Roman" w:hAnsi="Calibri" w:cs="Calibri"/>
-          <w:color w:val="000000"/>
-          <w:lang w:val="en-US"/>
-        </w:rPr>
-        <w:t>”</w:t>
-      </w:r>
-      <w:r>
-        <w:rPr>
-          <w:rFonts w:ascii="Calibri" w:eastAsia="Times New Roman" w:hAnsi="Calibri" w:cs="Calibri"/>
-          <w:color w:val="000000"/>
-          <w:lang w:val="en-US"/>
-        </w:rPr>
-        <w:t>) where # is the font size</w:t>
-      </w:r>
-      <w:r>
-        <w:rPr>
-          <w:rFonts w:ascii="Calibri" w:eastAsia="Times New Roman" w:hAnsi="Calibri" w:cs="Calibri"/>
-          <w:color w:val="000000"/>
-          <w:lang w:val="en-US"/>
-        </w:rPr>
-        <w:t xml:space="preserve"> for the text</w:t>
-      </w:r>
-      <w:r>
-        <w:rPr>
-          <w:rFonts w:ascii="Calibri" w:eastAsia="Times New Roman" w:hAnsi="Calibri" w:cs="Calibri"/>
-          <w:color w:val="000000"/>
-          <w:lang w:val="en-US"/>
-        </w:rPr>
-        <w:t>.</w:t>
-      </w:r>
-      <w:r>
-        <w:rPr>
-          <w:rFonts w:ascii="Calibri" w:eastAsia="Times New Roman" w:hAnsi="Calibri" w:cs="Calibri"/>
-          <w:color w:val="000000"/>
-          <w:lang w:val="en-US"/>
-        </w:rPr>
-        <w:t xml:space="preserve"> In addition, you may have multiple stimuli on the same page in different locations. Just separate them by “;”. For example, </w:t>
-      </w:r>
-      <w:proofErr w:type="gramStart"/>
-      <w:r>
-        <w:rPr>
-          <w:rFonts w:ascii="Calibri" w:eastAsia="Times New Roman" w:hAnsi="Calibri" w:cs="Calibri"/>
-          <w:color w:val="000000"/>
-          <w:lang w:val="en-US"/>
-        </w:rPr>
-        <w:t>You</w:t>
-      </w:r>
-      <w:proofErr w:type="gramEnd"/>
-      <w:r>
-        <w:rPr>
-          <w:rFonts w:ascii="Calibri" w:eastAsia="Times New Roman" w:hAnsi="Calibri" w:cs="Calibri"/>
-          <w:color w:val="000000"/>
-          <w:lang w:val="en-US"/>
-        </w:rPr>
-        <w:t xml:space="preserve"> may have:</w:t>
+      <w:r>
+        <w:rPr>
+          <w:rFonts w:ascii="Calibri" w:eastAsia="Times New Roman" w:hAnsi="Calibri" w:cs="Calibri"/>
+          <w:color w:val="000000"/>
+          <w:lang w:val="en-US"/>
+        </w:rPr>
+        <w:t xml:space="preserve"> In addition, you may have multiple stimuli on the same page in different locations. Just separate them by “;”. For example, You may have:</w:t>
       </w:r>
     </w:p>
     <w:tbl>
@@ -1671,7 +1397,6 @@
                 <w:lang w:val="en-US"/>
               </w:rPr>
             </w:pPr>
-            <w:proofErr w:type="spellStart"/>
             <w:r>
               <w:rPr>
                 <w:rFonts w:ascii="Calibri" w:eastAsia="Times New Roman" w:hAnsi="Calibri" w:cs="Calibri"/>
@@ -1680,7 +1405,6 @@
               </w:rPr>
               <w:t>ImageShow</w:t>
             </w:r>
-            <w:proofErr w:type="spellEnd"/>
           </w:p>
         </w:tc>
         <w:tc>
@@ -1695,7 +1419,6 @@
                 <w:lang w:val="en-US"/>
               </w:rPr>
             </w:pPr>
-            <w:proofErr w:type="spellStart"/>
             <w:r>
               <w:rPr>
                 <w:rFonts w:ascii="Calibri" w:eastAsia="Times New Roman" w:hAnsi="Calibri" w:cs="Calibri"/>
@@ -1704,7 +1427,6 @@
               </w:rPr>
               <w:t>givenTime</w:t>
             </w:r>
-            <w:proofErr w:type="spellEnd"/>
           </w:p>
         </w:tc>
         <w:tc>
@@ -1911,8 +1633,6 @@
           <w:lang w:val="en-US"/>
         </w:rPr>
       </w:pPr>
-      <w:bookmarkStart w:id="0" w:name="_GoBack"/>
-      <w:bookmarkEnd w:id="0"/>
       <w:r>
         <w:rPr>
           <w:lang w:val="en-US"/>
@@ -2185,7 +1905,6 @@
           <w:lang w:val="en-US"/>
         </w:rPr>
       </w:pPr>
-      <w:proofErr w:type="spellStart"/>
       <w:r>
         <w:rPr>
           <w:rFonts w:ascii="Courier New" w:hAnsi="Courier New" w:cs="Courier New"/>
@@ -2194,40 +1913,7 @@
           <w:szCs w:val="20"/>
           <w:lang w:val="en-US"/>
         </w:rPr>
-        <w:t>Vaiable</w:t>
-      </w:r>
-      <w:proofErr w:type="spellEnd"/>
-      <w:r>
-        <w:rPr>
-          <w:rFonts w:ascii="Courier New" w:hAnsi="Courier New" w:cs="Courier New"/>
-          <w:color w:val="000000"/>
-          <w:sz w:val="20"/>
-          <w:szCs w:val="20"/>
-          <w:lang w:val="en-US"/>
-        </w:rPr>
-        <w:t xml:space="preserve"> response </w:t>
-      </w:r>
-      <w:proofErr w:type="gramStart"/>
-      <w:r>
-        <w:rPr>
-          <w:rFonts w:ascii="Courier New" w:hAnsi="Courier New" w:cs="Courier New"/>
-          <w:color w:val="000000"/>
-          <w:sz w:val="20"/>
-          <w:szCs w:val="20"/>
-          <w:lang w:val="en-US"/>
-        </w:rPr>
-        <w:t>characters</w:t>
-      </w:r>
-      <w:proofErr w:type="gramEnd"/>
-      <w:r>
-        <w:rPr>
-          <w:rFonts w:ascii="Courier New" w:hAnsi="Courier New" w:cs="Courier New"/>
-          <w:color w:val="000000"/>
-          <w:sz w:val="20"/>
-          <w:szCs w:val="20"/>
-          <w:lang w:val="en-US"/>
-        </w:rPr>
-        <w:t xml:space="preserve"> map: 49= '1',50= '2',</w:t>
+        <w:t>Vaiable response characters map: 49= '1',50= '2',</w:t>
       </w:r>
     </w:p>
     <w:p>
@@ -2294,7 +1980,6 @@
           <w:lang w:val="en-US"/>
         </w:rPr>
       </w:pPr>
-      <w:proofErr w:type="spellStart"/>
       <w:r>
         <w:rPr>
           <w:rFonts w:ascii="Calibri" w:eastAsia="Times New Roman" w:hAnsi="Calibri" w:cs="Calibri"/>
@@ -2303,18 +1988,7 @@
           <w:color w:val="000000"/>
           <w:lang w:val="en-US"/>
         </w:rPr>
-        <w:t>waitForKey</w:t>
-      </w:r>
-      <w:proofErr w:type="spellEnd"/>
-      <w:r>
-        <w:rPr>
-          <w:rFonts w:ascii="Calibri" w:eastAsia="Times New Roman" w:hAnsi="Calibri" w:cs="Calibri"/>
-          <w:b/>
-          <w:bCs/>
-          <w:color w:val="000000"/>
-          <w:lang w:val="en-US"/>
-        </w:rPr>
-        <w:t>:</w:t>
+        <w:t>waitForKey:</w:t>
       </w:r>
       <w:r>
         <w:rPr>
@@ -2330,54 +2004,8 @@
           <w:color w:val="000000"/>
           <w:lang w:val="en-US"/>
         </w:rPr>
-        <w:t xml:space="preserve">run </w:t>
-      </w:r>
-      <w:proofErr w:type="spellStart"/>
-      <w:r>
-        <w:rPr>
-          <w:rFonts w:ascii="Calibri" w:eastAsia="Times New Roman" w:hAnsi="Calibri" w:cs="Calibri"/>
-          <w:color w:val="000000"/>
-          <w:lang w:val="en-US"/>
-        </w:rPr>
-        <w:t>number;”text</w:t>
-      </w:r>
-      <w:proofErr w:type="spellEnd"/>
-      <w:r>
-        <w:rPr>
-          <w:rFonts w:ascii="Calibri" w:eastAsia="Times New Roman" w:hAnsi="Calibri" w:cs="Calibri"/>
-          <w:color w:val="000000"/>
-          <w:lang w:val="en-US"/>
-        </w:rPr>
-        <w:t>”</w:t>
-      </w:r>
-      <w:proofErr w:type="gramStart"/>
-      <w:r>
-        <w:rPr>
-          <w:rFonts w:ascii="Calibri" w:eastAsia="Times New Roman" w:hAnsi="Calibri" w:cs="Calibri"/>
-          <w:color w:val="000000"/>
-          <w:lang w:val="en-US"/>
-        </w:rPr>
-        <w:t>/”file</w:t>
-      </w:r>
-      <w:proofErr w:type="gramEnd"/>
-      <w:r>
-        <w:rPr>
-          <w:rFonts w:ascii="Calibri" w:eastAsia="Times New Roman" w:hAnsi="Calibri" w:cs="Calibri"/>
-          <w:color w:val="000000"/>
-          <w:lang w:val="en-US"/>
-        </w:rPr>
-        <w:t xml:space="preserve"> name”;”location”;</w:t>
-      </w:r>
-      <w:proofErr w:type="spellStart"/>
-      <w:r>
-        <w:rPr>
-          <w:rFonts w:ascii="Calibri" w:eastAsia="Times New Roman" w:hAnsi="Calibri" w:cs="Calibri"/>
-          <w:color w:val="000000"/>
-          <w:lang w:val="en-US"/>
-        </w:rPr>
-        <w:t>onset;comments</w:t>
-      </w:r>
-      <w:proofErr w:type="spellEnd"/>
+        <w:t>run number;”text”/”file name”;”location”;onset;comments</w:t>
+      </w:r>
     </w:p>
     <w:p>
       <w:pPr>
@@ -2392,7 +2020,6 @@
           <w:lang w:val="en-US"/>
         </w:rPr>
       </w:pPr>
-      <w:proofErr w:type="spellStart"/>
       <w:r>
         <w:rPr>
           <w:rFonts w:ascii="Calibri" w:eastAsia="Times New Roman" w:hAnsi="Calibri" w:cs="Calibri"/>
@@ -2403,7 +2030,6 @@
         </w:rPr>
         <w:t>givenTime</w:t>
       </w:r>
-      <w:proofErr w:type="spellEnd"/>
       <w:r>
         <w:rPr>
           <w:rFonts w:ascii="Calibri" w:eastAsia="Times New Roman" w:hAnsi="Calibri" w:cs="Calibri"/>
@@ -2428,36 +2054,8 @@
           <w:color w:val="000000"/>
           <w:lang w:val="en-US"/>
         </w:rPr>
-        <w:t>run number;”text”</w:t>
-      </w:r>
-      <w:proofErr w:type="gramStart"/>
-      <w:r>
-        <w:rPr>
-          <w:rFonts w:ascii="Calibri" w:eastAsia="Times New Roman" w:hAnsi="Calibri" w:cs="Calibri"/>
-          <w:color w:val="000000"/>
-          <w:lang w:val="en-US"/>
-        </w:rPr>
-        <w:t>;”location</w:t>
-      </w:r>
-      <w:proofErr w:type="gramEnd"/>
-      <w:r>
-        <w:rPr>
-          <w:rFonts w:ascii="Calibri" w:eastAsia="Times New Roman" w:hAnsi="Calibri" w:cs="Calibri"/>
-          <w:color w:val="000000"/>
-          <w:lang w:val="en-US"/>
-        </w:rPr>
-        <w:t>”;</w:t>
-      </w:r>
-      <w:proofErr w:type="spellStart"/>
-      <w:r>
-        <w:rPr>
-          <w:rFonts w:ascii="Calibri" w:eastAsia="Times New Roman" w:hAnsi="Calibri" w:cs="Calibri"/>
-          <w:color w:val="000000"/>
-          <w:lang w:val="en-US"/>
-        </w:rPr>
-        <w:t>onset;comments</w:t>
-      </w:r>
-      <w:proofErr w:type="spellEnd"/>
+        <w:t>run number;”text”;”location”;onset;comments</w:t>
+      </w:r>
     </w:p>
     <w:p>
       <w:pPr>
@@ -2470,7 +2068,6 @@
           <w:lang w:val="en-US"/>
         </w:rPr>
       </w:pPr>
-      <w:proofErr w:type="spellStart"/>
       <w:r>
         <w:rPr>
           <w:rFonts w:ascii="Calibri" w:eastAsia="Times New Roman" w:hAnsi="Calibri" w:cs="Calibri"/>
@@ -2481,7 +2078,6 @@
         </w:rPr>
         <w:t>keyAndTime</w:t>
       </w:r>
-      <w:proofErr w:type="spellEnd"/>
       <w:r>
         <w:rPr>
           <w:rFonts w:ascii="Calibri" w:eastAsia="Times New Roman" w:hAnsi="Calibri" w:cs="Calibri"/>
@@ -2490,20 +2086,8 @@
           <w:color w:val="000000"/>
           <w:lang w:val="en-US"/>
         </w:rPr>
-        <w:t>/</w:t>
-      </w:r>
-      <w:proofErr w:type="spellStart"/>
-      <w:r>
-        <w:rPr>
-          <w:rFonts w:ascii="Calibri" w:eastAsia="Times New Roman" w:hAnsi="Calibri" w:cs="Calibri"/>
-          <w:b/>
-          <w:bCs/>
-          <w:color w:val="000000"/>
-          <w:lang w:val="en-US"/>
-        </w:rPr>
-        <w:t>keyAndTimePass</w:t>
-      </w:r>
-      <w:proofErr w:type="spellEnd"/>
+        <w:t>/keyAndTimePass</w:t>
+      </w:r>
       <w:r>
         <w:rPr>
           <w:rFonts w:ascii="Calibri" w:eastAsia="Times New Roman" w:hAnsi="Calibri" w:cs="Calibri"/>
@@ -2518,72 +2102,8 @@
           <w:color w:val="000000"/>
           <w:lang w:val="en-US"/>
         </w:rPr>
-        <w:t>run number;”text”</w:t>
-      </w:r>
-      <w:proofErr w:type="gramStart"/>
-      <w:r>
-        <w:rPr>
-          <w:rFonts w:ascii="Calibri" w:eastAsia="Times New Roman" w:hAnsi="Calibri" w:cs="Calibri"/>
-          <w:color w:val="000000"/>
-          <w:lang w:val="en-US"/>
-        </w:rPr>
-        <w:t>;”location</w:t>
-      </w:r>
-      <w:proofErr w:type="gramEnd"/>
-      <w:r>
-        <w:rPr>
-          <w:rFonts w:ascii="Calibri" w:eastAsia="Times New Roman" w:hAnsi="Calibri" w:cs="Calibri"/>
-          <w:color w:val="000000"/>
-          <w:lang w:val="en-US"/>
-        </w:rPr>
-        <w:t>”;</w:t>
-      </w:r>
-      <w:proofErr w:type="spellStart"/>
-      <w:r>
-        <w:rPr>
-          <w:rFonts w:ascii="Calibri" w:eastAsia="Times New Roman" w:hAnsi="Calibri" w:cs="Calibri"/>
-          <w:color w:val="000000"/>
-          <w:lang w:val="en-US"/>
-        </w:rPr>
-        <w:t>onset;response</w:t>
-      </w:r>
-      <w:proofErr w:type="spellEnd"/>
-      <w:r>
-        <w:rPr>
-          <w:rFonts w:ascii="Calibri" w:eastAsia="Times New Roman" w:hAnsi="Calibri" w:cs="Calibri"/>
-          <w:color w:val="000000"/>
-          <w:lang w:val="en-US"/>
-        </w:rPr>
-        <w:t xml:space="preserve"> </w:t>
-      </w:r>
-      <w:proofErr w:type="spellStart"/>
-      <w:r>
-        <w:rPr>
-          <w:rFonts w:ascii="Calibri" w:eastAsia="Times New Roman" w:hAnsi="Calibri" w:cs="Calibri"/>
-          <w:color w:val="000000"/>
-          <w:lang w:val="en-US"/>
-        </w:rPr>
-        <w:t>time;response</w:t>
-      </w:r>
-      <w:proofErr w:type="spellEnd"/>
-      <w:r>
-        <w:rPr>
-          <w:rFonts w:ascii="Calibri" w:eastAsia="Times New Roman" w:hAnsi="Calibri" w:cs="Calibri"/>
-          <w:color w:val="000000"/>
-          <w:lang w:val="en-US"/>
-        </w:rPr>
-        <w:t xml:space="preserve"> </w:t>
-      </w:r>
-      <w:proofErr w:type="spellStart"/>
-      <w:r>
-        <w:rPr>
-          <w:rFonts w:ascii="Calibri" w:eastAsia="Times New Roman" w:hAnsi="Calibri" w:cs="Calibri"/>
-          <w:color w:val="000000"/>
-          <w:lang w:val="en-US"/>
-        </w:rPr>
-        <w:t>key;comments</w:t>
-      </w:r>
-      <w:proofErr w:type="spellEnd"/>
+        <w:t>run number;”text”;”location”;onset;response time;response key;comments</w:t>
+      </w:r>
     </w:p>
     <w:p>
       <w:pPr>
@@ -2652,20 +2172,8 @@
           <w:szCs w:val="20"/>
           <w:lang w:val="en-US"/>
         </w:rPr>
-        <w:t>environment=</w:t>
-      </w:r>
-      <w:proofErr w:type="spellStart"/>
-      <w:r>
-        <w:rPr>
-          <w:rFonts w:ascii="Courier New" w:hAnsi="Courier New" w:cs="Courier New"/>
-          <w:color w:val="000000"/>
-          <w:sz w:val="20"/>
-          <w:szCs w:val="20"/>
-          <w:lang w:val="en-US"/>
-        </w:rPr>
-        <w:t>psychToolbox</w:t>
-      </w:r>
-      <w:proofErr w:type="spellEnd"/>
+        <w:t>environment=psychToolbox</w:t>
+      </w:r>
     </w:p>
     <w:p>
       <w:pPr>
@@ -2760,29 +2268,7 @@
           <w:szCs w:val="20"/>
           <w:lang w:val="en-US"/>
         </w:rPr>
-        <w:t>Directions=</w:t>
-      </w:r>
-      <w:proofErr w:type="gramStart"/>
-      <w:r>
-        <w:rPr>
-          <w:rFonts w:ascii="Courier New" w:hAnsi="Courier New" w:cs="Courier New"/>
-          <w:color w:val="000000"/>
-          <w:sz w:val="20"/>
-          <w:szCs w:val="20"/>
-          <w:lang w:val="en-US"/>
-        </w:rPr>
-        <w:t>RT,RB</w:t>
-      </w:r>
-      <w:proofErr w:type="gramEnd"/>
-      <w:r>
-        <w:rPr>
-          <w:rFonts w:ascii="Courier New" w:hAnsi="Courier New" w:cs="Courier New"/>
-          <w:color w:val="000000"/>
-          <w:sz w:val="20"/>
-          <w:szCs w:val="20"/>
-          <w:lang w:val="en-US"/>
-        </w:rPr>
-        <w:t>,LB,LT</w:t>
+        <w:t>Directions=RT,RB,LB,LT</w:t>
       </w:r>
     </w:p>
     <w:p>
@@ -2798,7 +2284,6 @@
           <w:lang w:val="en-US"/>
         </w:rPr>
       </w:pPr>
-      <w:proofErr w:type="spellStart"/>
       <w:r>
         <w:rPr>
           <w:rFonts w:ascii="Courier New" w:hAnsi="Courier New" w:cs="Courier New"/>
@@ -2807,40 +2292,29 @@
           <w:szCs w:val="20"/>
           <w:lang w:val="en-US"/>
         </w:rPr>
-        <w:t>Rects</w:t>
-      </w:r>
-      <w:proofErr w:type="spellEnd"/>
+        <w:t>Rects=975,192;975,576;325,576;325,192</w:t>
+      </w:r>
+    </w:p>
+    <w:p>
+      <w:pPr>
+        <w:autoSpaceDE w:val="0"/>
+        <w:autoSpaceDN w:val="0"/>
+        <w:adjustRightInd w:val="0"/>
+        <w:spacing w:after="0" w:line="240" w:lineRule="auto"/>
+        <w:rPr>
+          <w:rFonts w:ascii="Courier New" w:hAnsi="Courier New" w:cs="Courier New"/>
+          <w:sz w:val="24"/>
+          <w:szCs w:val="24"/>
+        </w:rPr>
+      </w:pPr>
       <w:r>
         <w:rPr>
           <w:rFonts w:ascii="Courier New" w:hAnsi="Courier New" w:cs="Courier New"/>
           <w:color w:val="000000"/>
           <w:sz w:val="20"/>
           <w:szCs w:val="20"/>
-          <w:lang w:val="en-US"/>
-        </w:rPr>
-        <w:t>=</w:t>
-      </w:r>
-      <w:proofErr w:type="gramStart"/>
-      <w:r>
-        <w:rPr>
-          <w:rFonts w:ascii="Courier New" w:hAnsi="Courier New" w:cs="Courier New"/>
-          <w:color w:val="000000"/>
-          <w:sz w:val="20"/>
-          <w:szCs w:val="20"/>
-          <w:lang w:val="en-US"/>
-        </w:rPr>
-        <w:t>975,192;975,576</w:t>
-      </w:r>
-      <w:proofErr w:type="gramEnd"/>
-      <w:r>
-        <w:rPr>
-          <w:rFonts w:ascii="Courier New" w:hAnsi="Courier New" w:cs="Courier New"/>
-          <w:color w:val="000000"/>
-          <w:sz w:val="20"/>
-          <w:szCs w:val="20"/>
-          <w:lang w:val="en-US"/>
-        </w:rPr>
-        <w:t>;325,576;325,192</w:t>
+        </w:rPr>
+        <w:t>Locations format=P</w:t>
       </w:r>
     </w:p>
     <w:p>
@@ -2862,6 +2336,7 @@
           <w:bCs/>
           <w:lang w:val="en-US"/>
         </w:rPr>
+        <w:lastRenderedPageBreak/>
         <w:t>Environment:</w:t>
       </w:r>
       <w:r>
@@ -2874,21 +2349,7 @@
         <w:rPr>
           <w:lang w:val="en-US"/>
         </w:rPr>
-        <w:t xml:space="preserve">tells the program to use the </w:t>
-      </w:r>
-      <w:proofErr w:type="spellStart"/>
-      <w:r>
-        <w:rPr>
-          <w:lang w:val="en-US"/>
-        </w:rPr>
-        <w:t>psychtoolbox</w:t>
-      </w:r>
-      <w:proofErr w:type="spellEnd"/>
-      <w:r>
-        <w:rPr>
-          <w:lang w:val="en-US"/>
-        </w:rPr>
-        <w:t xml:space="preserve"> for all illustrations. If this is changed then the program will only generate results in the command line, all functionalities work fine.</w:t>
+        <w:t>tells the program to use the psychtoolbox for all illustrations. If this is changed then the program will only generate results in the command line, all functionalities work fine.</w:t>
       </w:r>
     </w:p>
     <w:p>
@@ -2903,7 +2364,6 @@
           <w:bCs/>
           <w:lang w:val="en-US"/>
         </w:rPr>
-        <w:lastRenderedPageBreak/>
         <w:t>Viable keys</w:t>
       </w:r>
       <w:r>
@@ -2955,35 +2415,7 @@
         <w:rPr>
           <w:lang w:val="en-US"/>
         </w:rPr>
-        <w:t xml:space="preserve"> on the </w:t>
-      </w:r>
-      <w:proofErr w:type="spellStart"/>
-      <w:r>
-        <w:rPr>
-          <w:lang w:val="en-US"/>
-        </w:rPr>
-        <w:t>matlab</w:t>
-      </w:r>
-      <w:proofErr w:type="spellEnd"/>
-      <w:r>
-        <w:rPr>
-          <w:lang w:val="en-US"/>
-        </w:rPr>
-        <w:t xml:space="preserve"> version and </w:t>
-      </w:r>
-      <w:proofErr w:type="spellStart"/>
-      <w:r>
-        <w:rPr>
-          <w:lang w:val="en-US"/>
-        </w:rPr>
-        <w:t>psychtoolbox</w:t>
-      </w:r>
-      <w:proofErr w:type="spellEnd"/>
-      <w:r>
-        <w:rPr>
-          <w:lang w:val="en-US"/>
-        </w:rPr>
-        <w:t xml:space="preserve"> you are using).</w:t>
+        <w:t xml:space="preserve"> on the matlab version and psychtoolbox you are using).</w:t>
       </w:r>
     </w:p>
     <w:p>
@@ -3031,27 +2463,70 @@
     <w:p>
       <w:pPr>
         <w:rPr>
+          <w:lang w:val="en-US"/>
+        </w:rPr>
+      </w:pPr>
+      <w:r>
+        <w:rPr>
           <w:b/>
           <w:bCs/>
           <w:lang w:val="en-US"/>
         </w:rPr>
-      </w:pPr>
-      <w:proofErr w:type="spellStart"/>
+        <w:t>Rects</w:t>
+      </w:r>
+      <w:r>
+        <w:rPr>
+          <w:lang w:val="en-US"/>
+        </w:rPr>
+        <w:t>: are the centers of the rectangles on the screen corresponding with those in the “directions”.</w:t>
+      </w:r>
+    </w:p>
+    <w:p>
+      <w:pPr>
+        <w:rPr>
+          <w:bCs/>
+          <w:lang w:val="en-US"/>
+        </w:rPr>
+      </w:pPr>
       <w:r>
         <w:rPr>
           <w:b/>
-          <w:bCs/>
-          <w:lang w:val="en-US"/>
-        </w:rPr>
-        <w:t>Rects</w:t>
-      </w:r>
-      <w:proofErr w:type="spellEnd"/>
-      <w:r>
-        <w:rPr>
-          <w:lang w:val="en-US"/>
-        </w:rPr>
-        <w:t>: are the centers of the rectangles on the screen corresponding with those in the “directions”.</w:t>
-      </w:r>
+          <w:lang w:val="en-US"/>
+        </w:rPr>
+        <w:t>Locations format:</w:t>
+      </w:r>
+      <w:r>
+        <w:rPr>
+          <w:lang w:val="en-US"/>
+        </w:rPr>
+        <w:t xml:space="preserve"> </w:t>
+      </w:r>
+      <w:r>
+        <w:rPr>
+          <w:lang w:val="en-US"/>
+        </w:rPr>
+        <w:t xml:space="preserve">if this is R then the Rects will be interpreted as the </w:t>
+      </w:r>
+      <w:r>
+        <w:rPr>
+          <w:lang w:val="en-US"/>
+        </w:rPr>
+        <w:t>proportion</w:t>
+      </w:r>
+      <w:r>
+        <w:rPr>
+          <w:lang w:val="en-US"/>
+        </w:rPr>
+        <w:t xml:space="preserve"> of the screen resolution for dividing the screen in horizontal and vertical directions.</w:t>
+      </w:r>
+      <w:r>
+        <w:rPr>
+          <w:lang w:val="en-US"/>
+        </w:rPr>
+        <w:t xml:space="preserve"> If it is P then the Rects are interpreted as the real pixel-wise positions. For example, if this is R, and a 2 by 3 (2 row, 3 columns) is desired, the middle column, bottom row has the center of 0.5, 0.75 in the corresponding Rects.</w:t>
+      </w:r>
+      <w:bookmarkStart w:id="0" w:name="_GoBack"/>
+      <w:bookmarkEnd w:id="0"/>
     </w:p>
     <w:p>
       <w:pPr>

</xml_diff>